<commit_message>
Section 3.2 (without description)
</commit_message>
<xml_diff>
--- a/Documentation/11 User's Manual.docx
+++ b/Documentation/11 User's Manual.docx
@@ -2664,6 +2664,268 @@
     </w:p>
     <w:p>
       <w:pPr>
+        <w:ind w:left="1800"/>
+        <w:rPr>
+          <w:rFonts w:ascii="Arial" w:eastAsia="Times New Roman" w:hAnsi="Arial" w:cs="Arial"/>
+          <w:color w:val="000000"/>
+          <w:sz w:val="22"/>
+          <w:szCs w:val="22"/>
+        </w:rPr>
+      </w:pPr>
+      <w:r>
+        <w:rPr>
+          <w:rFonts w:ascii="Arial" w:eastAsia="Times New Roman" w:hAnsi="Arial" w:cs="Arial"/>
+          <w:noProof/>
+          <w:color w:val="000000"/>
+          <w:sz w:val="22"/>
+          <w:szCs w:val="22"/>
+        </w:rPr>
+        <w:drawing>
+          <wp:anchor distT="0" distB="0" distL="114300" distR="114300" simplePos="0" relativeHeight="251661312" behindDoc="0" locked="0" layoutInCell="1" allowOverlap="1" wp14:anchorId="26E21FA2" wp14:editId="212F3D6A">
+            <wp:simplePos x="0" y="0"/>
+            <wp:positionH relativeFrom="column">
+              <wp:posOffset>505460</wp:posOffset>
+            </wp:positionH>
+            <wp:positionV relativeFrom="paragraph">
+              <wp:posOffset>201930</wp:posOffset>
+            </wp:positionV>
+            <wp:extent cx="5264150" cy="3886200"/>
+            <wp:effectExtent l="0" t="0" r="0" b="0"/>
+            <wp:wrapSquare wrapText="bothSides"/>
+            <wp:docPr id="2" name="Picture 2"/>
+            <wp:cNvGraphicFramePr>
+              <a:graphicFrameLocks xmlns:a="http://schemas.openxmlformats.org/drawingml/2006/main" noChangeAspect="1"/>
+            </wp:cNvGraphicFramePr>
+            <a:graphic xmlns:a="http://schemas.openxmlformats.org/drawingml/2006/main">
+              <a:graphicData uri="http://schemas.openxmlformats.org/drawingml/2006/picture">
+                <pic:pic xmlns:pic="http://schemas.openxmlformats.org/drawingml/2006/picture">
+                  <pic:nvPicPr>
+                    <pic:cNvPr id="2" name="Log In Screen.PNG"/>
+                    <pic:cNvPicPr/>
+                  </pic:nvPicPr>
+                  <pic:blipFill>
+                    <a:blip r:embed="rId7">
+                      <a:extLst>
+                        <a:ext uri="{28A0092B-C50C-407E-A947-70E740481C1C}">
+                          <a14:useLocalDpi xmlns:a14="http://schemas.microsoft.com/office/drawing/2010/main" val="0"/>
+                        </a:ext>
+                      </a:extLst>
+                    </a:blip>
+                    <a:stretch>
+                      <a:fillRect/>
+                    </a:stretch>
+                  </pic:blipFill>
+                  <pic:spPr>
+                    <a:xfrm>
+                      <a:off x="0" y="0"/>
+                      <a:ext cx="5264150" cy="3886200"/>
+                    </a:xfrm>
+                    <a:prstGeom prst="rect">
+                      <a:avLst/>
+                    </a:prstGeom>
+                  </pic:spPr>
+                </pic:pic>
+              </a:graphicData>
+            </a:graphic>
+            <wp14:sizeRelH relativeFrom="page">
+              <wp14:pctWidth>0</wp14:pctWidth>
+            </wp14:sizeRelH>
+            <wp14:sizeRelV relativeFrom="page">
+              <wp14:pctHeight>0</wp14:pctHeight>
+            </wp14:sizeRelV>
+          </wp:anchor>
+        </w:drawing>
+      </w:r>
+    </w:p>
+    <w:p>
+      <w:pPr>
+        <w:ind w:left="1800"/>
+        <w:rPr>
+          <w:rFonts w:ascii="Arial" w:eastAsia="Times New Roman" w:hAnsi="Arial" w:cs="Arial"/>
+          <w:color w:val="000000"/>
+          <w:sz w:val="22"/>
+          <w:szCs w:val="22"/>
+        </w:rPr>
+      </w:pPr>
+    </w:p>
+    <w:p>
+      <w:pPr>
+        <w:ind w:left="1800"/>
+        <w:rPr>
+          <w:rFonts w:ascii="Arial" w:eastAsia="Times New Roman" w:hAnsi="Arial" w:cs="Arial"/>
+          <w:color w:val="000000"/>
+          <w:sz w:val="22"/>
+          <w:szCs w:val="22"/>
+        </w:rPr>
+      </w:pPr>
+    </w:p>
+    <w:p>
+      <w:pPr>
+        <w:ind w:left="1800"/>
+        <w:rPr>
+          <w:rFonts w:ascii="Arial" w:eastAsia="Times New Roman" w:hAnsi="Arial" w:cs="Arial"/>
+          <w:color w:val="000000"/>
+          <w:sz w:val="22"/>
+          <w:szCs w:val="22"/>
+        </w:rPr>
+      </w:pPr>
+    </w:p>
+    <w:p>
+      <w:pPr>
+        <w:ind w:left="1800"/>
+        <w:rPr>
+          <w:rFonts w:ascii="Arial" w:eastAsia="Times New Roman" w:hAnsi="Arial" w:cs="Arial"/>
+          <w:color w:val="000000"/>
+          <w:sz w:val="22"/>
+          <w:szCs w:val="22"/>
+        </w:rPr>
+      </w:pPr>
+    </w:p>
+    <w:p>
+      <w:pPr>
+        <w:ind w:left="1800"/>
+        <w:rPr>
+          <w:rFonts w:ascii="Arial" w:eastAsia="Times New Roman" w:hAnsi="Arial" w:cs="Arial"/>
+          <w:color w:val="000000"/>
+          <w:sz w:val="22"/>
+          <w:szCs w:val="22"/>
+        </w:rPr>
+      </w:pPr>
+    </w:p>
+    <w:p>
+      <w:pPr>
+        <w:ind w:left="1800"/>
+        <w:rPr>
+          <w:rFonts w:ascii="Arial" w:eastAsia="Times New Roman" w:hAnsi="Arial" w:cs="Arial"/>
+          <w:color w:val="000000"/>
+          <w:sz w:val="22"/>
+          <w:szCs w:val="22"/>
+        </w:rPr>
+      </w:pPr>
+    </w:p>
+    <w:p>
+      <w:pPr>
+        <w:ind w:left="1800"/>
+        <w:rPr>
+          <w:rFonts w:ascii="Arial" w:eastAsia="Times New Roman" w:hAnsi="Arial" w:cs="Arial"/>
+          <w:color w:val="000000"/>
+          <w:sz w:val="22"/>
+          <w:szCs w:val="22"/>
+        </w:rPr>
+      </w:pPr>
+    </w:p>
+    <w:p>
+      <w:pPr>
+        <w:ind w:left="1800"/>
+        <w:rPr>
+          <w:rFonts w:ascii="Arial" w:eastAsia="Times New Roman" w:hAnsi="Arial" w:cs="Arial"/>
+          <w:color w:val="000000"/>
+          <w:sz w:val="22"/>
+          <w:szCs w:val="22"/>
+        </w:rPr>
+      </w:pPr>
+    </w:p>
+    <w:p>
+      <w:pPr>
+        <w:ind w:left="1800"/>
+        <w:rPr>
+          <w:rFonts w:ascii="Arial" w:eastAsia="Times New Roman" w:hAnsi="Arial" w:cs="Arial"/>
+          <w:color w:val="000000"/>
+          <w:sz w:val="22"/>
+          <w:szCs w:val="22"/>
+        </w:rPr>
+      </w:pPr>
+    </w:p>
+    <w:p>
+      <w:pPr>
+        <w:ind w:left="1800"/>
+        <w:rPr>
+          <w:rFonts w:ascii="Arial" w:eastAsia="Times New Roman" w:hAnsi="Arial" w:cs="Arial"/>
+          <w:color w:val="000000"/>
+          <w:sz w:val="22"/>
+          <w:szCs w:val="22"/>
+        </w:rPr>
+      </w:pPr>
+    </w:p>
+    <w:p>
+      <w:pPr>
+        <w:ind w:left="1800"/>
+        <w:rPr>
+          <w:rFonts w:ascii="Arial" w:eastAsia="Times New Roman" w:hAnsi="Arial" w:cs="Arial"/>
+          <w:color w:val="000000"/>
+          <w:sz w:val="22"/>
+          <w:szCs w:val="22"/>
+        </w:rPr>
+      </w:pPr>
+    </w:p>
+    <w:p>
+      <w:pPr>
+        <w:ind w:left="1800"/>
+        <w:rPr>
+          <w:rFonts w:ascii="Arial" w:eastAsia="Times New Roman" w:hAnsi="Arial" w:cs="Arial"/>
+          <w:color w:val="000000"/>
+          <w:sz w:val="22"/>
+          <w:szCs w:val="22"/>
+        </w:rPr>
+      </w:pPr>
+    </w:p>
+    <w:p>
+      <w:pPr>
+        <w:ind w:left="1800"/>
+        <w:rPr>
+          <w:rFonts w:ascii="Arial" w:eastAsia="Times New Roman" w:hAnsi="Arial" w:cs="Arial"/>
+          <w:color w:val="000000"/>
+          <w:sz w:val="22"/>
+          <w:szCs w:val="22"/>
+        </w:rPr>
+      </w:pPr>
+    </w:p>
+    <w:p>
+      <w:pPr>
+        <w:ind w:left="1800"/>
+        <w:rPr>
+          <w:rFonts w:ascii="Arial" w:eastAsia="Times New Roman" w:hAnsi="Arial" w:cs="Arial"/>
+          <w:color w:val="000000"/>
+          <w:sz w:val="22"/>
+          <w:szCs w:val="22"/>
+        </w:rPr>
+      </w:pPr>
+    </w:p>
+    <w:p>
+      <w:pPr>
+        <w:ind w:left="1800"/>
+        <w:rPr>
+          <w:rFonts w:ascii="Arial" w:eastAsia="Times New Roman" w:hAnsi="Arial" w:cs="Arial"/>
+          <w:color w:val="000000"/>
+          <w:sz w:val="22"/>
+          <w:szCs w:val="22"/>
+        </w:rPr>
+      </w:pPr>
+    </w:p>
+    <w:p>
+      <w:pPr>
+        <w:ind w:left="1800"/>
+        <w:rPr>
+          <w:rFonts w:ascii="Arial" w:eastAsia="Times New Roman" w:hAnsi="Arial" w:cs="Arial"/>
+          <w:color w:val="000000"/>
+          <w:sz w:val="22"/>
+          <w:szCs w:val="22"/>
+        </w:rPr>
+      </w:pPr>
+    </w:p>
+    <w:p>
+      <w:pPr>
+        <w:ind w:left="1800"/>
+        <w:rPr>
+          <w:rFonts w:ascii="Arial" w:eastAsia="Times New Roman" w:hAnsi="Arial" w:cs="Arial"/>
+          <w:color w:val="000000"/>
+          <w:sz w:val="22"/>
+          <w:szCs w:val="22"/>
+        </w:rPr>
+      </w:pPr>
+    </w:p>
+    <w:p>
+      <w:pPr>
         <w:pStyle w:val="ListParagraph"/>
         <w:numPr>
           <w:ilvl w:val="2"/>
@@ -2691,6 +2953,98 @@
     <w:p>
       <w:pPr>
         <w:pStyle w:val="ListParagraph"/>
+        <w:ind w:left="3240"/>
+        <w:jc w:val="center"/>
+        <w:rPr>
+          <w:rFonts w:ascii="Arial" w:eastAsia="Times New Roman" w:hAnsi="Arial" w:cs="Arial"/>
+          <w:b/>
+          <w:color w:val="000000"/>
+          <w:sz w:val="22"/>
+          <w:szCs w:val="22"/>
+        </w:rPr>
+      </w:pPr>
+      <w:r>
+        <w:rPr>
+          <w:rFonts w:ascii="Arial" w:eastAsia="Times New Roman" w:hAnsi="Arial" w:cs="Arial"/>
+          <w:b/>
+          <w:noProof/>
+          <w:color w:val="000000"/>
+          <w:sz w:val="22"/>
+          <w:szCs w:val="22"/>
+        </w:rPr>
+        <w:drawing>
+          <wp:anchor distT="0" distB="0" distL="114300" distR="114300" simplePos="0" relativeHeight="251662336" behindDoc="0" locked="0" layoutInCell="1" allowOverlap="1" wp14:anchorId="0AAFD400" wp14:editId="2F650ED9">
+            <wp:simplePos x="0" y="0"/>
+            <wp:positionH relativeFrom="column">
+              <wp:posOffset>282575</wp:posOffset>
+            </wp:positionH>
+            <wp:positionV relativeFrom="paragraph">
+              <wp:posOffset>297815</wp:posOffset>
+            </wp:positionV>
+            <wp:extent cx="5943600" cy="2939415"/>
+            <wp:effectExtent l="0" t="0" r="0" b="6985"/>
+            <wp:wrapSquare wrapText="bothSides"/>
+            <wp:docPr id="3" name="Picture 3"/>
+            <wp:cNvGraphicFramePr>
+              <a:graphicFrameLocks xmlns:a="http://schemas.openxmlformats.org/drawingml/2006/main" noChangeAspect="1"/>
+            </wp:cNvGraphicFramePr>
+            <a:graphic xmlns:a="http://schemas.openxmlformats.org/drawingml/2006/main">
+              <a:graphicData uri="http://schemas.openxmlformats.org/drawingml/2006/picture">
+                <pic:pic xmlns:pic="http://schemas.openxmlformats.org/drawingml/2006/picture">
+                  <pic:nvPicPr>
+                    <pic:cNvPr id="3" name="Dashboard.PNG"/>
+                    <pic:cNvPicPr/>
+                  </pic:nvPicPr>
+                  <pic:blipFill>
+                    <a:blip r:embed="rId8">
+                      <a:extLst>
+                        <a:ext uri="{28A0092B-C50C-407E-A947-70E740481C1C}">
+                          <a14:useLocalDpi xmlns:a14="http://schemas.microsoft.com/office/drawing/2010/main" val="0"/>
+                        </a:ext>
+                      </a:extLst>
+                    </a:blip>
+                    <a:stretch>
+                      <a:fillRect/>
+                    </a:stretch>
+                  </pic:blipFill>
+                  <pic:spPr>
+                    <a:xfrm>
+                      <a:off x="0" y="0"/>
+                      <a:ext cx="5943600" cy="2939415"/>
+                    </a:xfrm>
+                    <a:prstGeom prst="rect">
+                      <a:avLst/>
+                    </a:prstGeom>
+                  </pic:spPr>
+                </pic:pic>
+              </a:graphicData>
+            </a:graphic>
+            <wp14:sizeRelH relativeFrom="page">
+              <wp14:pctWidth>0</wp14:pctWidth>
+            </wp14:sizeRelH>
+            <wp14:sizeRelV relativeFrom="page">
+              <wp14:pctHeight>0</wp14:pctHeight>
+            </wp14:sizeRelV>
+          </wp:anchor>
+        </w:drawing>
+      </w:r>
+    </w:p>
+    <w:p>
+      <w:pPr>
+        <w:pStyle w:val="ListParagraph"/>
+        <w:ind w:left="3240"/>
+        <w:rPr>
+          <w:rFonts w:ascii="Arial" w:eastAsia="Times New Roman" w:hAnsi="Arial" w:cs="Arial"/>
+          <w:b/>
+          <w:color w:val="000000"/>
+          <w:sz w:val="22"/>
+          <w:szCs w:val="22"/>
+        </w:rPr>
+      </w:pPr>
+    </w:p>
+    <w:p>
+      <w:pPr>
+        <w:pStyle w:val="ListParagraph"/>
         <w:numPr>
           <w:ilvl w:val="2"/>
           <w:numId w:val="2"/>
@@ -2716,6 +3070,381 @@
     </w:p>
     <w:p>
       <w:pPr>
+        <w:rPr>
+          <w:rFonts w:ascii="Arial" w:eastAsia="Times New Roman" w:hAnsi="Arial" w:cs="Arial"/>
+          <w:b/>
+          <w:color w:val="000000"/>
+          <w:sz w:val="22"/>
+          <w:szCs w:val="22"/>
+        </w:rPr>
+      </w:pPr>
+      <w:r>
+        <w:rPr>
+          <w:rFonts w:ascii="Arial" w:eastAsia="Times New Roman" w:hAnsi="Arial" w:cs="Arial"/>
+          <w:b/>
+          <w:noProof/>
+          <w:color w:val="000000"/>
+          <w:sz w:val="22"/>
+          <w:szCs w:val="22"/>
+        </w:rPr>
+        <w:drawing>
+          <wp:anchor distT="0" distB="0" distL="114300" distR="114300" simplePos="0" relativeHeight="251663360" behindDoc="0" locked="0" layoutInCell="1" allowOverlap="1" wp14:anchorId="13693E5D" wp14:editId="5F8EF4A6">
+            <wp:simplePos x="0" y="0"/>
+            <wp:positionH relativeFrom="column">
+              <wp:posOffset>1303655</wp:posOffset>
+            </wp:positionH>
+            <wp:positionV relativeFrom="paragraph">
+              <wp:posOffset>167005</wp:posOffset>
+            </wp:positionV>
+            <wp:extent cx="3137535" cy="3921760"/>
+            <wp:effectExtent l="0" t="0" r="12065" b="0"/>
+            <wp:wrapSquare wrapText="bothSides"/>
+            <wp:docPr id="4" name="Picture 4"/>
+            <wp:cNvGraphicFramePr>
+              <a:graphicFrameLocks xmlns:a="http://schemas.openxmlformats.org/drawingml/2006/main" noChangeAspect="1"/>
+            </wp:cNvGraphicFramePr>
+            <a:graphic xmlns:a="http://schemas.openxmlformats.org/drawingml/2006/main">
+              <a:graphicData uri="http://schemas.openxmlformats.org/drawingml/2006/picture">
+                <pic:pic xmlns:pic="http://schemas.openxmlformats.org/drawingml/2006/picture">
+                  <pic:nvPicPr>
+                    <pic:cNvPr id="4" name="Add Client.PNG"/>
+                    <pic:cNvPicPr/>
+                  </pic:nvPicPr>
+                  <pic:blipFill>
+                    <a:blip r:embed="rId9">
+                      <a:extLst>
+                        <a:ext uri="{28A0092B-C50C-407E-A947-70E740481C1C}">
+                          <a14:useLocalDpi xmlns:a14="http://schemas.microsoft.com/office/drawing/2010/main" val="0"/>
+                        </a:ext>
+                      </a:extLst>
+                    </a:blip>
+                    <a:stretch>
+                      <a:fillRect/>
+                    </a:stretch>
+                  </pic:blipFill>
+                  <pic:spPr>
+                    <a:xfrm>
+                      <a:off x="0" y="0"/>
+                      <a:ext cx="3137535" cy="3921760"/>
+                    </a:xfrm>
+                    <a:prstGeom prst="rect">
+                      <a:avLst/>
+                    </a:prstGeom>
+                  </pic:spPr>
+                </pic:pic>
+              </a:graphicData>
+            </a:graphic>
+            <wp14:sizeRelH relativeFrom="page">
+              <wp14:pctWidth>0</wp14:pctWidth>
+            </wp14:sizeRelH>
+            <wp14:sizeRelV relativeFrom="page">
+              <wp14:pctHeight>0</wp14:pctHeight>
+            </wp14:sizeRelV>
+          </wp:anchor>
+        </w:drawing>
+      </w:r>
+    </w:p>
+    <w:p>
+      <w:pPr>
+        <w:rPr>
+          <w:rFonts w:ascii="Arial" w:eastAsia="Times New Roman" w:hAnsi="Arial" w:cs="Arial"/>
+          <w:b/>
+          <w:color w:val="000000"/>
+          <w:sz w:val="22"/>
+          <w:szCs w:val="22"/>
+        </w:rPr>
+      </w:pPr>
+    </w:p>
+    <w:p>
+      <w:pPr>
+        <w:rPr>
+          <w:rFonts w:ascii="Arial" w:eastAsia="Times New Roman" w:hAnsi="Arial" w:cs="Arial"/>
+          <w:b/>
+          <w:color w:val="000000"/>
+          <w:sz w:val="22"/>
+          <w:szCs w:val="22"/>
+        </w:rPr>
+      </w:pPr>
+    </w:p>
+    <w:p>
+      <w:pPr>
+        <w:rPr>
+          <w:rFonts w:ascii="Arial" w:eastAsia="Times New Roman" w:hAnsi="Arial" w:cs="Arial"/>
+          <w:b/>
+          <w:color w:val="000000"/>
+          <w:sz w:val="22"/>
+          <w:szCs w:val="22"/>
+        </w:rPr>
+      </w:pPr>
+    </w:p>
+    <w:p>
+      <w:pPr>
+        <w:rPr>
+          <w:rFonts w:ascii="Arial" w:eastAsia="Times New Roman" w:hAnsi="Arial" w:cs="Arial"/>
+          <w:b/>
+          <w:color w:val="000000"/>
+          <w:sz w:val="22"/>
+          <w:szCs w:val="22"/>
+        </w:rPr>
+      </w:pPr>
+    </w:p>
+    <w:p>
+      <w:pPr>
+        <w:rPr>
+          <w:rFonts w:ascii="Arial" w:eastAsia="Times New Roman" w:hAnsi="Arial" w:cs="Arial"/>
+          <w:b/>
+          <w:color w:val="000000"/>
+          <w:sz w:val="22"/>
+          <w:szCs w:val="22"/>
+        </w:rPr>
+      </w:pPr>
+    </w:p>
+    <w:p>
+      <w:pPr>
+        <w:rPr>
+          <w:rFonts w:ascii="Arial" w:eastAsia="Times New Roman" w:hAnsi="Arial" w:cs="Arial"/>
+          <w:b/>
+          <w:color w:val="000000"/>
+          <w:sz w:val="22"/>
+          <w:szCs w:val="22"/>
+        </w:rPr>
+      </w:pPr>
+    </w:p>
+    <w:p>
+      <w:pPr>
+        <w:rPr>
+          <w:rFonts w:ascii="Arial" w:eastAsia="Times New Roman" w:hAnsi="Arial" w:cs="Arial"/>
+          <w:b/>
+          <w:color w:val="000000"/>
+          <w:sz w:val="22"/>
+          <w:szCs w:val="22"/>
+        </w:rPr>
+      </w:pPr>
+    </w:p>
+    <w:p>
+      <w:pPr>
+        <w:rPr>
+          <w:rFonts w:ascii="Arial" w:eastAsia="Times New Roman" w:hAnsi="Arial" w:cs="Arial"/>
+          <w:b/>
+          <w:color w:val="000000"/>
+          <w:sz w:val="22"/>
+          <w:szCs w:val="22"/>
+        </w:rPr>
+      </w:pPr>
+    </w:p>
+    <w:p>
+      <w:pPr>
+        <w:rPr>
+          <w:rFonts w:ascii="Arial" w:eastAsia="Times New Roman" w:hAnsi="Arial" w:cs="Arial"/>
+          <w:b/>
+          <w:color w:val="000000"/>
+          <w:sz w:val="22"/>
+          <w:szCs w:val="22"/>
+        </w:rPr>
+      </w:pPr>
+    </w:p>
+    <w:p>
+      <w:pPr>
+        <w:rPr>
+          <w:rFonts w:ascii="Arial" w:eastAsia="Times New Roman" w:hAnsi="Arial" w:cs="Arial"/>
+          <w:b/>
+          <w:color w:val="000000"/>
+          <w:sz w:val="22"/>
+          <w:szCs w:val="22"/>
+        </w:rPr>
+      </w:pPr>
+    </w:p>
+    <w:p>
+      <w:pPr>
+        <w:rPr>
+          <w:rFonts w:ascii="Arial" w:eastAsia="Times New Roman" w:hAnsi="Arial" w:cs="Arial"/>
+          <w:b/>
+          <w:color w:val="000000"/>
+          <w:sz w:val="22"/>
+          <w:szCs w:val="22"/>
+        </w:rPr>
+      </w:pPr>
+    </w:p>
+    <w:p>
+      <w:pPr>
+        <w:rPr>
+          <w:rFonts w:ascii="Arial" w:eastAsia="Times New Roman" w:hAnsi="Arial" w:cs="Arial"/>
+          <w:b/>
+          <w:color w:val="000000"/>
+          <w:sz w:val="22"/>
+          <w:szCs w:val="22"/>
+        </w:rPr>
+      </w:pPr>
+    </w:p>
+    <w:p>
+      <w:pPr>
+        <w:rPr>
+          <w:rFonts w:ascii="Arial" w:eastAsia="Times New Roman" w:hAnsi="Arial" w:cs="Arial"/>
+          <w:b/>
+          <w:color w:val="000000"/>
+          <w:sz w:val="22"/>
+          <w:szCs w:val="22"/>
+        </w:rPr>
+      </w:pPr>
+    </w:p>
+    <w:p>
+      <w:pPr>
+        <w:rPr>
+          <w:rFonts w:ascii="Arial" w:eastAsia="Times New Roman" w:hAnsi="Arial" w:cs="Arial"/>
+          <w:b/>
+          <w:color w:val="000000"/>
+          <w:sz w:val="22"/>
+          <w:szCs w:val="22"/>
+        </w:rPr>
+      </w:pPr>
+    </w:p>
+    <w:p>
+      <w:pPr>
+        <w:rPr>
+          <w:rFonts w:ascii="Arial" w:eastAsia="Times New Roman" w:hAnsi="Arial" w:cs="Arial"/>
+          <w:b/>
+          <w:color w:val="000000"/>
+          <w:sz w:val="22"/>
+          <w:szCs w:val="22"/>
+        </w:rPr>
+      </w:pPr>
+    </w:p>
+    <w:p>
+      <w:pPr>
+        <w:rPr>
+          <w:rFonts w:ascii="Arial" w:eastAsia="Times New Roman" w:hAnsi="Arial" w:cs="Arial"/>
+          <w:b/>
+          <w:color w:val="000000"/>
+          <w:sz w:val="22"/>
+          <w:szCs w:val="22"/>
+        </w:rPr>
+      </w:pPr>
+    </w:p>
+    <w:p>
+      <w:pPr>
+        <w:rPr>
+          <w:rFonts w:ascii="Arial" w:eastAsia="Times New Roman" w:hAnsi="Arial" w:cs="Arial"/>
+          <w:b/>
+          <w:color w:val="000000"/>
+          <w:sz w:val="22"/>
+          <w:szCs w:val="22"/>
+        </w:rPr>
+      </w:pPr>
+    </w:p>
+    <w:p>
+      <w:pPr>
+        <w:rPr>
+          <w:rFonts w:ascii="Arial" w:eastAsia="Times New Roman" w:hAnsi="Arial" w:cs="Arial"/>
+          <w:b/>
+          <w:color w:val="000000"/>
+          <w:sz w:val="22"/>
+          <w:szCs w:val="22"/>
+        </w:rPr>
+      </w:pPr>
+    </w:p>
+    <w:p>
+      <w:pPr>
+        <w:rPr>
+          <w:rFonts w:ascii="Arial" w:eastAsia="Times New Roman" w:hAnsi="Arial" w:cs="Arial"/>
+          <w:b/>
+          <w:color w:val="000000"/>
+          <w:sz w:val="22"/>
+          <w:szCs w:val="22"/>
+        </w:rPr>
+      </w:pPr>
+    </w:p>
+    <w:p>
+      <w:pPr>
+        <w:rPr>
+          <w:rFonts w:ascii="Arial" w:eastAsia="Times New Roman" w:hAnsi="Arial" w:cs="Arial"/>
+          <w:b/>
+          <w:color w:val="000000"/>
+          <w:sz w:val="22"/>
+          <w:szCs w:val="22"/>
+        </w:rPr>
+      </w:pPr>
+    </w:p>
+    <w:p>
+      <w:pPr>
+        <w:rPr>
+          <w:rFonts w:ascii="Arial" w:eastAsia="Times New Roman" w:hAnsi="Arial" w:cs="Arial"/>
+          <w:b/>
+          <w:color w:val="000000"/>
+          <w:sz w:val="22"/>
+          <w:szCs w:val="22"/>
+        </w:rPr>
+      </w:pPr>
+    </w:p>
+    <w:p>
+      <w:pPr>
+        <w:rPr>
+          <w:rFonts w:ascii="Arial" w:eastAsia="Times New Roman" w:hAnsi="Arial" w:cs="Arial"/>
+          <w:b/>
+          <w:color w:val="000000"/>
+          <w:sz w:val="22"/>
+          <w:szCs w:val="22"/>
+        </w:rPr>
+      </w:pPr>
+    </w:p>
+    <w:p>
+      <w:pPr>
+        <w:rPr>
+          <w:rFonts w:ascii="Arial" w:eastAsia="Times New Roman" w:hAnsi="Arial" w:cs="Arial"/>
+          <w:b/>
+          <w:color w:val="000000"/>
+          <w:sz w:val="22"/>
+          <w:szCs w:val="22"/>
+        </w:rPr>
+      </w:pPr>
+    </w:p>
+    <w:p>
+      <w:pPr>
+        <w:rPr>
+          <w:rFonts w:ascii="Arial" w:eastAsia="Times New Roman" w:hAnsi="Arial" w:cs="Arial"/>
+          <w:b/>
+          <w:color w:val="000000"/>
+          <w:sz w:val="22"/>
+          <w:szCs w:val="22"/>
+        </w:rPr>
+      </w:pPr>
+    </w:p>
+    <w:p>
+      <w:pPr>
+        <w:rPr>
+          <w:rFonts w:ascii="Arial" w:eastAsia="Times New Roman" w:hAnsi="Arial" w:cs="Arial"/>
+          <w:b/>
+          <w:color w:val="000000"/>
+          <w:sz w:val="22"/>
+          <w:szCs w:val="22"/>
+        </w:rPr>
+      </w:pPr>
+    </w:p>
+    <w:p>
+      <w:pPr>
+        <w:rPr>
+          <w:rFonts w:ascii="Arial" w:eastAsia="Times New Roman" w:hAnsi="Arial" w:cs="Arial"/>
+          <w:b/>
+          <w:color w:val="000000"/>
+          <w:sz w:val="22"/>
+          <w:szCs w:val="22"/>
+        </w:rPr>
+      </w:pPr>
+    </w:p>
+    <w:p>
+      <w:pPr>
+        <w:pStyle w:val="ListParagraph"/>
+        <w:ind w:left="3240"/>
+        <w:rPr>
+          <w:rFonts w:ascii="Arial" w:eastAsia="Times New Roman" w:hAnsi="Arial" w:cs="Arial"/>
+          <w:b/>
+          <w:color w:val="000000"/>
+          <w:sz w:val="22"/>
+          <w:szCs w:val="22"/>
+        </w:rPr>
+      </w:pPr>
+    </w:p>
+    <w:p>
+      <w:pPr>
         <w:pStyle w:val="ListParagraph"/>
         <w:numPr>
           <w:ilvl w:val="2"/>
@@ -2742,6 +3471,359 @@
     </w:p>
     <w:p>
       <w:pPr>
+        <w:rPr>
+          <w:rFonts w:ascii="Arial" w:eastAsia="Times New Roman" w:hAnsi="Arial" w:cs="Arial"/>
+          <w:b/>
+          <w:color w:val="000000"/>
+          <w:sz w:val="22"/>
+          <w:szCs w:val="22"/>
+        </w:rPr>
+      </w:pPr>
+    </w:p>
+    <w:p>
+      <w:pPr>
+        <w:rPr>
+          <w:rFonts w:ascii="Arial" w:eastAsia="Times New Roman" w:hAnsi="Arial" w:cs="Arial"/>
+          <w:b/>
+          <w:color w:val="000000"/>
+          <w:sz w:val="22"/>
+          <w:szCs w:val="22"/>
+        </w:rPr>
+      </w:pPr>
+      <w:r>
+        <w:rPr>
+          <w:rFonts w:ascii="Arial" w:eastAsia="Times New Roman" w:hAnsi="Arial" w:cs="Arial"/>
+          <w:b/>
+          <w:noProof/>
+          <w:color w:val="000000"/>
+          <w:sz w:val="22"/>
+          <w:szCs w:val="22"/>
+        </w:rPr>
+        <w:drawing>
+          <wp:anchor distT="0" distB="0" distL="114300" distR="114300" simplePos="0" relativeHeight="251664384" behindDoc="0" locked="0" layoutInCell="1" allowOverlap="1" wp14:anchorId="55781865" wp14:editId="4A3999C7">
+            <wp:simplePos x="0" y="0"/>
+            <wp:positionH relativeFrom="column">
+              <wp:posOffset>1313180</wp:posOffset>
+            </wp:positionH>
+            <wp:positionV relativeFrom="paragraph">
+              <wp:posOffset>19050</wp:posOffset>
+            </wp:positionV>
+            <wp:extent cx="3766820" cy="5268595"/>
+            <wp:effectExtent l="0" t="0" r="0" b="0"/>
+            <wp:wrapSquare wrapText="bothSides"/>
+            <wp:docPr id="5" name="Picture 5"/>
+            <wp:cNvGraphicFramePr>
+              <a:graphicFrameLocks xmlns:a="http://schemas.openxmlformats.org/drawingml/2006/main" noChangeAspect="1"/>
+            </wp:cNvGraphicFramePr>
+            <a:graphic xmlns:a="http://schemas.openxmlformats.org/drawingml/2006/main">
+              <a:graphicData uri="http://schemas.openxmlformats.org/drawingml/2006/picture">
+                <pic:pic xmlns:pic="http://schemas.openxmlformats.org/drawingml/2006/picture">
+                  <pic:nvPicPr>
+                    <pic:cNvPr id="5" name="Update Client.PNG"/>
+                    <pic:cNvPicPr/>
+                  </pic:nvPicPr>
+                  <pic:blipFill>
+                    <a:blip r:embed="rId10">
+                      <a:extLst>
+                        <a:ext uri="{28A0092B-C50C-407E-A947-70E740481C1C}">
+                          <a14:useLocalDpi xmlns:a14="http://schemas.microsoft.com/office/drawing/2010/main" val="0"/>
+                        </a:ext>
+                      </a:extLst>
+                    </a:blip>
+                    <a:stretch>
+                      <a:fillRect/>
+                    </a:stretch>
+                  </pic:blipFill>
+                  <pic:spPr>
+                    <a:xfrm>
+                      <a:off x="0" y="0"/>
+                      <a:ext cx="3766820" cy="5268595"/>
+                    </a:xfrm>
+                    <a:prstGeom prst="rect">
+                      <a:avLst/>
+                    </a:prstGeom>
+                  </pic:spPr>
+                </pic:pic>
+              </a:graphicData>
+            </a:graphic>
+            <wp14:sizeRelH relativeFrom="page">
+              <wp14:pctWidth>0</wp14:pctWidth>
+            </wp14:sizeRelH>
+            <wp14:sizeRelV relativeFrom="page">
+              <wp14:pctHeight>0</wp14:pctHeight>
+            </wp14:sizeRelV>
+          </wp:anchor>
+        </w:drawing>
+      </w:r>
+    </w:p>
+    <w:p>
+      <w:pPr>
+        <w:rPr>
+          <w:rFonts w:ascii="Arial" w:eastAsia="Times New Roman" w:hAnsi="Arial" w:cs="Arial"/>
+          <w:b/>
+          <w:color w:val="000000"/>
+          <w:sz w:val="22"/>
+          <w:szCs w:val="22"/>
+        </w:rPr>
+      </w:pPr>
+    </w:p>
+    <w:p>
+      <w:pPr>
+        <w:rPr>
+          <w:rFonts w:ascii="Arial" w:eastAsia="Times New Roman" w:hAnsi="Arial" w:cs="Arial"/>
+          <w:b/>
+          <w:color w:val="000000"/>
+          <w:sz w:val="22"/>
+          <w:szCs w:val="22"/>
+        </w:rPr>
+      </w:pPr>
+    </w:p>
+    <w:p>
+      <w:pPr>
+        <w:rPr>
+          <w:rFonts w:ascii="Arial" w:eastAsia="Times New Roman" w:hAnsi="Arial" w:cs="Arial"/>
+          <w:b/>
+          <w:color w:val="000000"/>
+          <w:sz w:val="22"/>
+          <w:szCs w:val="22"/>
+        </w:rPr>
+      </w:pPr>
+    </w:p>
+    <w:p>
+      <w:pPr>
+        <w:rPr>
+          <w:rFonts w:ascii="Arial" w:eastAsia="Times New Roman" w:hAnsi="Arial" w:cs="Arial"/>
+          <w:b/>
+          <w:color w:val="000000"/>
+          <w:sz w:val="22"/>
+          <w:szCs w:val="22"/>
+        </w:rPr>
+      </w:pPr>
+    </w:p>
+    <w:p>
+      <w:pPr>
+        <w:rPr>
+          <w:rFonts w:ascii="Arial" w:eastAsia="Times New Roman" w:hAnsi="Arial" w:cs="Arial"/>
+          <w:b/>
+          <w:color w:val="000000"/>
+          <w:sz w:val="22"/>
+          <w:szCs w:val="22"/>
+        </w:rPr>
+      </w:pPr>
+    </w:p>
+    <w:p>
+      <w:pPr>
+        <w:rPr>
+          <w:rFonts w:ascii="Arial" w:eastAsia="Times New Roman" w:hAnsi="Arial" w:cs="Arial"/>
+          <w:b/>
+          <w:color w:val="000000"/>
+          <w:sz w:val="22"/>
+          <w:szCs w:val="22"/>
+        </w:rPr>
+      </w:pPr>
+    </w:p>
+    <w:p>
+      <w:pPr>
+        <w:rPr>
+          <w:rFonts w:ascii="Arial" w:eastAsia="Times New Roman" w:hAnsi="Arial" w:cs="Arial"/>
+          <w:b/>
+          <w:color w:val="000000"/>
+          <w:sz w:val="22"/>
+          <w:szCs w:val="22"/>
+        </w:rPr>
+      </w:pPr>
+    </w:p>
+    <w:p>
+      <w:pPr>
+        <w:rPr>
+          <w:rFonts w:ascii="Arial" w:eastAsia="Times New Roman" w:hAnsi="Arial" w:cs="Arial"/>
+          <w:b/>
+          <w:color w:val="000000"/>
+          <w:sz w:val="22"/>
+          <w:szCs w:val="22"/>
+        </w:rPr>
+      </w:pPr>
+    </w:p>
+    <w:p>
+      <w:pPr>
+        <w:rPr>
+          <w:rFonts w:ascii="Arial" w:eastAsia="Times New Roman" w:hAnsi="Arial" w:cs="Arial"/>
+          <w:b/>
+          <w:color w:val="000000"/>
+          <w:sz w:val="22"/>
+          <w:szCs w:val="22"/>
+        </w:rPr>
+      </w:pPr>
+    </w:p>
+    <w:p>
+      <w:pPr>
+        <w:rPr>
+          <w:rFonts w:ascii="Arial" w:eastAsia="Times New Roman" w:hAnsi="Arial" w:cs="Arial"/>
+          <w:b/>
+          <w:color w:val="000000"/>
+          <w:sz w:val="22"/>
+          <w:szCs w:val="22"/>
+        </w:rPr>
+      </w:pPr>
+    </w:p>
+    <w:p>
+      <w:pPr>
+        <w:rPr>
+          <w:rFonts w:ascii="Arial" w:eastAsia="Times New Roman" w:hAnsi="Arial" w:cs="Arial"/>
+          <w:b/>
+          <w:color w:val="000000"/>
+          <w:sz w:val="22"/>
+          <w:szCs w:val="22"/>
+        </w:rPr>
+      </w:pPr>
+    </w:p>
+    <w:p>
+      <w:pPr>
+        <w:rPr>
+          <w:rFonts w:ascii="Arial" w:eastAsia="Times New Roman" w:hAnsi="Arial" w:cs="Arial"/>
+          <w:b/>
+          <w:color w:val="000000"/>
+          <w:sz w:val="22"/>
+          <w:szCs w:val="22"/>
+        </w:rPr>
+      </w:pPr>
+    </w:p>
+    <w:p>
+      <w:pPr>
+        <w:rPr>
+          <w:rFonts w:ascii="Arial" w:eastAsia="Times New Roman" w:hAnsi="Arial" w:cs="Arial"/>
+          <w:b/>
+          <w:color w:val="000000"/>
+          <w:sz w:val="22"/>
+          <w:szCs w:val="22"/>
+        </w:rPr>
+      </w:pPr>
+    </w:p>
+    <w:p>
+      <w:pPr>
+        <w:rPr>
+          <w:rFonts w:ascii="Arial" w:eastAsia="Times New Roman" w:hAnsi="Arial" w:cs="Arial"/>
+          <w:b/>
+          <w:color w:val="000000"/>
+          <w:sz w:val="22"/>
+          <w:szCs w:val="22"/>
+        </w:rPr>
+      </w:pPr>
+    </w:p>
+    <w:p>
+      <w:pPr>
+        <w:rPr>
+          <w:rFonts w:ascii="Arial" w:eastAsia="Times New Roman" w:hAnsi="Arial" w:cs="Arial"/>
+          <w:b/>
+          <w:color w:val="000000"/>
+          <w:sz w:val="22"/>
+          <w:szCs w:val="22"/>
+        </w:rPr>
+      </w:pPr>
+    </w:p>
+    <w:p>
+      <w:pPr>
+        <w:rPr>
+          <w:rFonts w:ascii="Arial" w:eastAsia="Times New Roman" w:hAnsi="Arial" w:cs="Arial"/>
+          <w:b/>
+          <w:color w:val="000000"/>
+          <w:sz w:val="22"/>
+          <w:szCs w:val="22"/>
+        </w:rPr>
+      </w:pPr>
+    </w:p>
+    <w:p>
+      <w:pPr>
+        <w:rPr>
+          <w:rFonts w:ascii="Arial" w:eastAsia="Times New Roman" w:hAnsi="Arial" w:cs="Arial"/>
+          <w:b/>
+          <w:color w:val="000000"/>
+          <w:sz w:val="22"/>
+          <w:szCs w:val="22"/>
+        </w:rPr>
+      </w:pPr>
+    </w:p>
+    <w:p>
+      <w:pPr>
+        <w:rPr>
+          <w:rFonts w:ascii="Arial" w:eastAsia="Times New Roman" w:hAnsi="Arial" w:cs="Arial"/>
+          <w:b/>
+          <w:color w:val="000000"/>
+          <w:sz w:val="22"/>
+          <w:szCs w:val="22"/>
+        </w:rPr>
+      </w:pPr>
+    </w:p>
+    <w:p>
+      <w:pPr>
+        <w:rPr>
+          <w:rFonts w:ascii="Arial" w:eastAsia="Times New Roman" w:hAnsi="Arial" w:cs="Arial"/>
+          <w:b/>
+          <w:color w:val="000000"/>
+          <w:sz w:val="22"/>
+          <w:szCs w:val="22"/>
+        </w:rPr>
+      </w:pPr>
+    </w:p>
+    <w:p>
+      <w:pPr>
+        <w:rPr>
+          <w:rFonts w:ascii="Arial" w:eastAsia="Times New Roman" w:hAnsi="Arial" w:cs="Arial"/>
+          <w:b/>
+          <w:color w:val="000000"/>
+          <w:sz w:val="22"/>
+          <w:szCs w:val="22"/>
+        </w:rPr>
+      </w:pPr>
+    </w:p>
+    <w:p>
+      <w:pPr>
+        <w:rPr>
+          <w:rFonts w:ascii="Arial" w:eastAsia="Times New Roman" w:hAnsi="Arial" w:cs="Arial"/>
+          <w:b/>
+          <w:color w:val="000000"/>
+          <w:sz w:val="22"/>
+          <w:szCs w:val="22"/>
+        </w:rPr>
+      </w:pPr>
+    </w:p>
+    <w:p>
+      <w:pPr>
+        <w:pStyle w:val="ListParagraph"/>
+        <w:ind w:left="3240"/>
+        <w:rPr>
+          <w:rFonts w:ascii="Arial" w:eastAsia="Times New Roman" w:hAnsi="Arial" w:cs="Arial"/>
+          <w:b/>
+          <w:color w:val="000000"/>
+          <w:sz w:val="22"/>
+          <w:szCs w:val="22"/>
+        </w:rPr>
+      </w:pPr>
+    </w:p>
+    <w:p/>
+    <w:p/>
+    <w:p/>
+    <w:p/>
+    <w:p/>
+    <w:p/>
+    <w:p/>
+    <w:p/>
+    <w:p/>
+    <w:p/>
+    <w:p/>
+    <w:p/>
+    <w:p/>
+    <w:p/>
+    <w:p/>
+    <w:p/>
+    <w:p/>
+    <w:p/>
+    <w:p/>
+    <w:p/>
+    <w:p/>
+    <w:p/>
+    <w:p>
+      <w:pPr>
         <w:pStyle w:val="ListParagraph"/>
         <w:numPr>
           <w:ilvl w:val="2"/>
@@ -2768,6 +3850,719 @@
     </w:p>
     <w:p>
       <w:pPr>
+        <w:rPr>
+          <w:rFonts w:ascii="Arial" w:eastAsia="Times New Roman" w:hAnsi="Arial" w:cs="Arial"/>
+          <w:b/>
+          <w:color w:val="000000"/>
+          <w:sz w:val="22"/>
+          <w:szCs w:val="22"/>
+        </w:rPr>
+      </w:pPr>
+      <w:r>
+        <w:rPr>
+          <w:rFonts w:ascii="Arial" w:eastAsia="Times New Roman" w:hAnsi="Arial" w:cs="Arial"/>
+          <w:b/>
+          <w:noProof/>
+          <w:color w:val="000000"/>
+          <w:sz w:val="22"/>
+          <w:szCs w:val="22"/>
+        </w:rPr>
+        <w:drawing>
+          <wp:anchor distT="0" distB="0" distL="114300" distR="114300" simplePos="0" relativeHeight="251665408" behindDoc="0" locked="0" layoutInCell="1" allowOverlap="1" wp14:anchorId="718F97CE" wp14:editId="53008D23">
+            <wp:simplePos x="0" y="0"/>
+            <wp:positionH relativeFrom="column">
+              <wp:posOffset>965200</wp:posOffset>
+            </wp:positionH>
+            <wp:positionV relativeFrom="paragraph">
+              <wp:posOffset>71120</wp:posOffset>
+            </wp:positionV>
+            <wp:extent cx="3505200" cy="4864100"/>
+            <wp:effectExtent l="0" t="0" r="0" b="12700"/>
+            <wp:wrapSquare wrapText="bothSides"/>
+            <wp:docPr id="6" name="Picture 6"/>
+            <wp:cNvGraphicFramePr>
+              <a:graphicFrameLocks xmlns:a="http://schemas.openxmlformats.org/drawingml/2006/main" noChangeAspect="1"/>
+            </wp:cNvGraphicFramePr>
+            <a:graphic xmlns:a="http://schemas.openxmlformats.org/drawingml/2006/main">
+              <a:graphicData uri="http://schemas.openxmlformats.org/drawingml/2006/picture">
+                <pic:pic xmlns:pic="http://schemas.openxmlformats.org/drawingml/2006/picture">
+                  <pic:nvPicPr>
+                    <pic:cNvPr id="6" name="Add Employee.PNG"/>
+                    <pic:cNvPicPr/>
+                  </pic:nvPicPr>
+                  <pic:blipFill>
+                    <a:blip r:embed="rId11">
+                      <a:extLst>
+                        <a:ext uri="{28A0092B-C50C-407E-A947-70E740481C1C}">
+                          <a14:useLocalDpi xmlns:a14="http://schemas.microsoft.com/office/drawing/2010/main" val="0"/>
+                        </a:ext>
+                      </a:extLst>
+                    </a:blip>
+                    <a:stretch>
+                      <a:fillRect/>
+                    </a:stretch>
+                  </pic:blipFill>
+                  <pic:spPr>
+                    <a:xfrm>
+                      <a:off x="0" y="0"/>
+                      <a:ext cx="3505200" cy="4864100"/>
+                    </a:xfrm>
+                    <a:prstGeom prst="rect">
+                      <a:avLst/>
+                    </a:prstGeom>
+                  </pic:spPr>
+                </pic:pic>
+              </a:graphicData>
+            </a:graphic>
+            <wp14:sizeRelH relativeFrom="page">
+              <wp14:pctWidth>0</wp14:pctWidth>
+            </wp14:sizeRelH>
+            <wp14:sizeRelV relativeFrom="page">
+              <wp14:pctHeight>0</wp14:pctHeight>
+            </wp14:sizeRelV>
+          </wp:anchor>
+        </w:drawing>
+      </w:r>
+    </w:p>
+    <w:p>
+      <w:pPr>
+        <w:pStyle w:val="ListParagraph"/>
+        <w:ind w:left="3240"/>
+        <w:rPr>
+          <w:rFonts w:ascii="Arial" w:eastAsia="Times New Roman" w:hAnsi="Arial" w:cs="Arial"/>
+          <w:b/>
+          <w:color w:val="000000"/>
+          <w:sz w:val="22"/>
+          <w:szCs w:val="22"/>
+        </w:rPr>
+      </w:pPr>
+    </w:p>
+    <w:p>
+      <w:pPr>
+        <w:pStyle w:val="ListParagraph"/>
+        <w:ind w:left="3240"/>
+        <w:rPr>
+          <w:rFonts w:ascii="Arial" w:eastAsia="Times New Roman" w:hAnsi="Arial" w:cs="Arial"/>
+          <w:b/>
+          <w:color w:val="000000"/>
+          <w:sz w:val="22"/>
+          <w:szCs w:val="22"/>
+        </w:rPr>
+      </w:pPr>
+    </w:p>
+    <w:p>
+      <w:pPr>
+        <w:pStyle w:val="ListParagraph"/>
+        <w:ind w:left="3240"/>
+        <w:rPr>
+          <w:rFonts w:ascii="Arial" w:eastAsia="Times New Roman" w:hAnsi="Arial" w:cs="Arial"/>
+          <w:b/>
+          <w:color w:val="000000"/>
+          <w:sz w:val="22"/>
+          <w:szCs w:val="22"/>
+        </w:rPr>
+      </w:pPr>
+    </w:p>
+    <w:p>
+      <w:pPr>
+        <w:pStyle w:val="ListParagraph"/>
+        <w:ind w:left="3240"/>
+        <w:rPr>
+          <w:rFonts w:ascii="Arial" w:eastAsia="Times New Roman" w:hAnsi="Arial" w:cs="Arial"/>
+          <w:b/>
+          <w:color w:val="000000"/>
+          <w:sz w:val="22"/>
+          <w:szCs w:val="22"/>
+        </w:rPr>
+      </w:pPr>
+    </w:p>
+    <w:p>
+      <w:pPr>
+        <w:pStyle w:val="ListParagraph"/>
+        <w:ind w:left="3240"/>
+        <w:rPr>
+          <w:rFonts w:ascii="Arial" w:eastAsia="Times New Roman" w:hAnsi="Arial" w:cs="Arial"/>
+          <w:b/>
+          <w:color w:val="000000"/>
+          <w:sz w:val="22"/>
+          <w:szCs w:val="22"/>
+        </w:rPr>
+      </w:pPr>
+    </w:p>
+    <w:p>
+      <w:pPr>
+        <w:pStyle w:val="ListParagraph"/>
+        <w:ind w:left="3240"/>
+        <w:rPr>
+          <w:rFonts w:ascii="Arial" w:eastAsia="Times New Roman" w:hAnsi="Arial" w:cs="Arial"/>
+          <w:b/>
+          <w:color w:val="000000"/>
+          <w:sz w:val="22"/>
+          <w:szCs w:val="22"/>
+        </w:rPr>
+      </w:pPr>
+    </w:p>
+    <w:p>
+      <w:pPr>
+        <w:pStyle w:val="ListParagraph"/>
+        <w:ind w:left="3240"/>
+        <w:rPr>
+          <w:rFonts w:ascii="Arial" w:eastAsia="Times New Roman" w:hAnsi="Arial" w:cs="Arial"/>
+          <w:b/>
+          <w:color w:val="000000"/>
+          <w:sz w:val="22"/>
+          <w:szCs w:val="22"/>
+        </w:rPr>
+      </w:pPr>
+    </w:p>
+    <w:p>
+      <w:pPr>
+        <w:pStyle w:val="ListParagraph"/>
+        <w:ind w:left="3240"/>
+        <w:rPr>
+          <w:rFonts w:ascii="Arial" w:eastAsia="Times New Roman" w:hAnsi="Arial" w:cs="Arial"/>
+          <w:b/>
+          <w:color w:val="000000"/>
+          <w:sz w:val="22"/>
+          <w:szCs w:val="22"/>
+        </w:rPr>
+      </w:pPr>
+    </w:p>
+    <w:p>
+      <w:pPr>
+        <w:pStyle w:val="ListParagraph"/>
+        <w:ind w:left="3240"/>
+        <w:rPr>
+          <w:rFonts w:ascii="Arial" w:eastAsia="Times New Roman" w:hAnsi="Arial" w:cs="Arial"/>
+          <w:b/>
+          <w:color w:val="000000"/>
+          <w:sz w:val="22"/>
+          <w:szCs w:val="22"/>
+        </w:rPr>
+      </w:pPr>
+    </w:p>
+    <w:p>
+      <w:pPr>
+        <w:pStyle w:val="ListParagraph"/>
+        <w:ind w:left="3240"/>
+        <w:rPr>
+          <w:rFonts w:ascii="Arial" w:eastAsia="Times New Roman" w:hAnsi="Arial" w:cs="Arial"/>
+          <w:b/>
+          <w:color w:val="000000"/>
+          <w:sz w:val="22"/>
+          <w:szCs w:val="22"/>
+        </w:rPr>
+      </w:pPr>
+    </w:p>
+    <w:p>
+      <w:pPr>
+        <w:pStyle w:val="ListParagraph"/>
+        <w:ind w:left="3240"/>
+        <w:rPr>
+          <w:rFonts w:ascii="Arial" w:eastAsia="Times New Roman" w:hAnsi="Arial" w:cs="Arial"/>
+          <w:b/>
+          <w:color w:val="000000"/>
+          <w:sz w:val="22"/>
+          <w:szCs w:val="22"/>
+        </w:rPr>
+      </w:pPr>
+    </w:p>
+    <w:p>
+      <w:pPr>
+        <w:pStyle w:val="ListParagraph"/>
+        <w:ind w:left="3240"/>
+        <w:rPr>
+          <w:rFonts w:ascii="Arial" w:eastAsia="Times New Roman" w:hAnsi="Arial" w:cs="Arial"/>
+          <w:b/>
+          <w:color w:val="000000"/>
+          <w:sz w:val="22"/>
+          <w:szCs w:val="22"/>
+        </w:rPr>
+      </w:pPr>
+    </w:p>
+    <w:p>
+      <w:pPr>
+        <w:pStyle w:val="ListParagraph"/>
+        <w:ind w:left="3240"/>
+        <w:rPr>
+          <w:rFonts w:ascii="Arial" w:eastAsia="Times New Roman" w:hAnsi="Arial" w:cs="Arial"/>
+          <w:b/>
+          <w:color w:val="000000"/>
+          <w:sz w:val="22"/>
+          <w:szCs w:val="22"/>
+        </w:rPr>
+      </w:pPr>
+    </w:p>
+    <w:p>
+      <w:pPr>
+        <w:pStyle w:val="ListParagraph"/>
+        <w:ind w:left="3240"/>
+        <w:rPr>
+          <w:rFonts w:ascii="Arial" w:eastAsia="Times New Roman" w:hAnsi="Arial" w:cs="Arial"/>
+          <w:b/>
+          <w:color w:val="000000"/>
+          <w:sz w:val="22"/>
+          <w:szCs w:val="22"/>
+        </w:rPr>
+      </w:pPr>
+    </w:p>
+    <w:p>
+      <w:pPr>
+        <w:pStyle w:val="ListParagraph"/>
+        <w:ind w:left="3240"/>
+        <w:rPr>
+          <w:rFonts w:ascii="Arial" w:eastAsia="Times New Roman" w:hAnsi="Arial" w:cs="Arial"/>
+          <w:b/>
+          <w:color w:val="000000"/>
+          <w:sz w:val="22"/>
+          <w:szCs w:val="22"/>
+        </w:rPr>
+      </w:pPr>
+    </w:p>
+    <w:p>
+      <w:pPr>
+        <w:pStyle w:val="ListParagraph"/>
+        <w:ind w:left="3240"/>
+        <w:rPr>
+          <w:rFonts w:ascii="Arial" w:eastAsia="Times New Roman" w:hAnsi="Arial" w:cs="Arial"/>
+          <w:b/>
+          <w:color w:val="000000"/>
+          <w:sz w:val="22"/>
+          <w:szCs w:val="22"/>
+        </w:rPr>
+      </w:pPr>
+    </w:p>
+    <w:p>
+      <w:pPr>
+        <w:pStyle w:val="ListParagraph"/>
+        <w:ind w:left="3240"/>
+        <w:rPr>
+          <w:rFonts w:ascii="Arial" w:eastAsia="Times New Roman" w:hAnsi="Arial" w:cs="Arial"/>
+          <w:b/>
+          <w:color w:val="000000"/>
+          <w:sz w:val="22"/>
+          <w:szCs w:val="22"/>
+        </w:rPr>
+      </w:pPr>
+    </w:p>
+    <w:p>
+      <w:pPr>
+        <w:pStyle w:val="ListParagraph"/>
+        <w:ind w:left="3240"/>
+        <w:rPr>
+          <w:rFonts w:ascii="Arial" w:eastAsia="Times New Roman" w:hAnsi="Arial" w:cs="Arial"/>
+          <w:b/>
+          <w:color w:val="000000"/>
+          <w:sz w:val="22"/>
+          <w:szCs w:val="22"/>
+        </w:rPr>
+      </w:pPr>
+    </w:p>
+    <w:p>
+      <w:pPr>
+        <w:pStyle w:val="ListParagraph"/>
+        <w:ind w:left="3240"/>
+        <w:rPr>
+          <w:rFonts w:ascii="Arial" w:eastAsia="Times New Roman" w:hAnsi="Arial" w:cs="Arial"/>
+          <w:b/>
+          <w:color w:val="000000"/>
+          <w:sz w:val="22"/>
+          <w:szCs w:val="22"/>
+        </w:rPr>
+      </w:pPr>
+    </w:p>
+    <w:p>
+      <w:pPr>
+        <w:pStyle w:val="ListParagraph"/>
+        <w:ind w:left="3240"/>
+        <w:rPr>
+          <w:rFonts w:ascii="Arial" w:eastAsia="Times New Roman" w:hAnsi="Arial" w:cs="Arial"/>
+          <w:b/>
+          <w:color w:val="000000"/>
+          <w:sz w:val="22"/>
+          <w:szCs w:val="22"/>
+        </w:rPr>
+      </w:pPr>
+    </w:p>
+    <w:p>
+      <w:pPr>
+        <w:pStyle w:val="ListParagraph"/>
+        <w:ind w:left="3240"/>
+        <w:rPr>
+          <w:rFonts w:ascii="Arial" w:eastAsia="Times New Roman" w:hAnsi="Arial" w:cs="Arial"/>
+          <w:b/>
+          <w:color w:val="000000"/>
+          <w:sz w:val="22"/>
+          <w:szCs w:val="22"/>
+        </w:rPr>
+      </w:pPr>
+    </w:p>
+    <w:p>
+      <w:pPr>
+        <w:pStyle w:val="ListParagraph"/>
+        <w:ind w:left="3240"/>
+        <w:rPr>
+          <w:rFonts w:ascii="Arial" w:eastAsia="Times New Roman" w:hAnsi="Arial" w:cs="Arial"/>
+          <w:b/>
+          <w:color w:val="000000"/>
+          <w:sz w:val="22"/>
+          <w:szCs w:val="22"/>
+        </w:rPr>
+      </w:pPr>
+    </w:p>
+    <w:p>
+      <w:pPr>
+        <w:pStyle w:val="ListParagraph"/>
+        <w:ind w:left="3240"/>
+        <w:rPr>
+          <w:rFonts w:ascii="Arial" w:eastAsia="Times New Roman" w:hAnsi="Arial" w:cs="Arial"/>
+          <w:b/>
+          <w:color w:val="000000"/>
+          <w:sz w:val="22"/>
+          <w:szCs w:val="22"/>
+        </w:rPr>
+      </w:pPr>
+    </w:p>
+    <w:p>
+      <w:pPr>
+        <w:pStyle w:val="ListParagraph"/>
+        <w:ind w:left="3240"/>
+        <w:rPr>
+          <w:rFonts w:ascii="Arial" w:eastAsia="Times New Roman" w:hAnsi="Arial" w:cs="Arial"/>
+          <w:b/>
+          <w:color w:val="000000"/>
+          <w:sz w:val="22"/>
+          <w:szCs w:val="22"/>
+        </w:rPr>
+      </w:pPr>
+    </w:p>
+    <w:p>
+      <w:pPr>
+        <w:pStyle w:val="ListParagraph"/>
+        <w:ind w:left="3240"/>
+        <w:rPr>
+          <w:rFonts w:ascii="Arial" w:eastAsia="Times New Roman" w:hAnsi="Arial" w:cs="Arial"/>
+          <w:b/>
+          <w:color w:val="000000"/>
+          <w:sz w:val="22"/>
+          <w:szCs w:val="22"/>
+        </w:rPr>
+      </w:pPr>
+    </w:p>
+    <w:p>
+      <w:pPr>
+        <w:pStyle w:val="ListParagraph"/>
+        <w:ind w:left="3240"/>
+        <w:rPr>
+          <w:rFonts w:ascii="Arial" w:eastAsia="Times New Roman" w:hAnsi="Arial" w:cs="Arial"/>
+          <w:b/>
+          <w:color w:val="000000"/>
+          <w:sz w:val="22"/>
+          <w:szCs w:val="22"/>
+        </w:rPr>
+      </w:pPr>
+    </w:p>
+    <w:p>
+      <w:pPr>
+        <w:pStyle w:val="ListParagraph"/>
+        <w:ind w:left="3240"/>
+        <w:rPr>
+          <w:rFonts w:ascii="Arial" w:eastAsia="Times New Roman" w:hAnsi="Arial" w:cs="Arial"/>
+          <w:b/>
+          <w:color w:val="000000"/>
+          <w:sz w:val="22"/>
+          <w:szCs w:val="22"/>
+        </w:rPr>
+      </w:pPr>
+    </w:p>
+    <w:p>
+      <w:pPr>
+        <w:pStyle w:val="ListParagraph"/>
+        <w:ind w:left="3240"/>
+        <w:rPr>
+          <w:rFonts w:ascii="Arial" w:eastAsia="Times New Roman" w:hAnsi="Arial" w:cs="Arial"/>
+          <w:b/>
+          <w:color w:val="000000"/>
+          <w:sz w:val="22"/>
+          <w:szCs w:val="22"/>
+        </w:rPr>
+      </w:pPr>
+    </w:p>
+    <w:p>
+      <w:pPr>
+        <w:pStyle w:val="ListParagraph"/>
+        <w:ind w:left="3240"/>
+        <w:rPr>
+          <w:rFonts w:ascii="Arial" w:eastAsia="Times New Roman" w:hAnsi="Arial" w:cs="Arial"/>
+          <w:b/>
+          <w:color w:val="000000"/>
+          <w:sz w:val="22"/>
+          <w:szCs w:val="22"/>
+        </w:rPr>
+      </w:pPr>
+    </w:p>
+    <w:p>
+      <w:pPr>
+        <w:pStyle w:val="ListParagraph"/>
+        <w:ind w:left="3240"/>
+        <w:rPr>
+          <w:rFonts w:ascii="Arial" w:eastAsia="Times New Roman" w:hAnsi="Arial" w:cs="Arial"/>
+          <w:b/>
+          <w:color w:val="000000"/>
+          <w:sz w:val="22"/>
+          <w:szCs w:val="22"/>
+        </w:rPr>
+      </w:pPr>
+    </w:p>
+    <w:p>
+      <w:pPr>
+        <w:pStyle w:val="ListParagraph"/>
+        <w:ind w:left="3240"/>
+        <w:rPr>
+          <w:rFonts w:ascii="Arial" w:eastAsia="Times New Roman" w:hAnsi="Arial" w:cs="Arial"/>
+          <w:b/>
+          <w:color w:val="000000"/>
+          <w:sz w:val="22"/>
+          <w:szCs w:val="22"/>
+        </w:rPr>
+      </w:pPr>
+    </w:p>
+    <w:p>
+      <w:pPr>
+        <w:pStyle w:val="ListParagraph"/>
+        <w:ind w:left="3240"/>
+        <w:rPr>
+          <w:rFonts w:ascii="Arial" w:eastAsia="Times New Roman" w:hAnsi="Arial" w:cs="Arial"/>
+          <w:b/>
+          <w:color w:val="000000"/>
+          <w:sz w:val="22"/>
+          <w:szCs w:val="22"/>
+        </w:rPr>
+      </w:pPr>
+    </w:p>
+    <w:p>
+      <w:pPr>
+        <w:pStyle w:val="ListParagraph"/>
+        <w:ind w:left="3240"/>
+        <w:rPr>
+          <w:rFonts w:ascii="Arial" w:eastAsia="Times New Roman" w:hAnsi="Arial" w:cs="Arial"/>
+          <w:b/>
+          <w:color w:val="000000"/>
+          <w:sz w:val="22"/>
+          <w:szCs w:val="22"/>
+        </w:rPr>
+      </w:pPr>
+    </w:p>
+    <w:p>
+      <w:pPr>
+        <w:pStyle w:val="ListParagraph"/>
+        <w:ind w:left="3240"/>
+        <w:rPr>
+          <w:rFonts w:ascii="Arial" w:eastAsia="Times New Roman" w:hAnsi="Arial" w:cs="Arial"/>
+          <w:b/>
+          <w:color w:val="000000"/>
+          <w:sz w:val="22"/>
+          <w:szCs w:val="22"/>
+        </w:rPr>
+      </w:pPr>
+    </w:p>
+    <w:p>
+      <w:pPr>
+        <w:pStyle w:val="ListParagraph"/>
+        <w:ind w:left="3240"/>
+        <w:rPr>
+          <w:rFonts w:ascii="Arial" w:eastAsia="Times New Roman" w:hAnsi="Arial" w:cs="Arial"/>
+          <w:b/>
+          <w:color w:val="000000"/>
+          <w:sz w:val="22"/>
+          <w:szCs w:val="22"/>
+        </w:rPr>
+      </w:pPr>
+    </w:p>
+    <w:p>
+      <w:pPr>
+        <w:pStyle w:val="ListParagraph"/>
+        <w:ind w:left="3240"/>
+        <w:rPr>
+          <w:rFonts w:ascii="Arial" w:eastAsia="Times New Roman" w:hAnsi="Arial" w:cs="Arial"/>
+          <w:b/>
+          <w:color w:val="000000"/>
+          <w:sz w:val="22"/>
+          <w:szCs w:val="22"/>
+        </w:rPr>
+      </w:pPr>
+    </w:p>
+    <w:p>
+      <w:pPr>
+        <w:pStyle w:val="ListParagraph"/>
+        <w:ind w:left="3240"/>
+        <w:rPr>
+          <w:rFonts w:ascii="Arial" w:eastAsia="Times New Roman" w:hAnsi="Arial" w:cs="Arial"/>
+          <w:b/>
+          <w:color w:val="000000"/>
+          <w:sz w:val="22"/>
+          <w:szCs w:val="22"/>
+        </w:rPr>
+      </w:pPr>
+    </w:p>
+    <w:p>
+      <w:pPr>
+        <w:pStyle w:val="ListParagraph"/>
+        <w:ind w:left="3240"/>
+        <w:rPr>
+          <w:rFonts w:ascii="Arial" w:eastAsia="Times New Roman" w:hAnsi="Arial" w:cs="Arial"/>
+          <w:b/>
+          <w:color w:val="000000"/>
+          <w:sz w:val="22"/>
+          <w:szCs w:val="22"/>
+        </w:rPr>
+      </w:pPr>
+    </w:p>
+    <w:p>
+      <w:pPr>
+        <w:pStyle w:val="ListParagraph"/>
+        <w:ind w:left="3240"/>
+        <w:rPr>
+          <w:rFonts w:ascii="Arial" w:eastAsia="Times New Roman" w:hAnsi="Arial" w:cs="Arial"/>
+          <w:b/>
+          <w:color w:val="000000"/>
+          <w:sz w:val="22"/>
+          <w:szCs w:val="22"/>
+        </w:rPr>
+      </w:pPr>
+    </w:p>
+    <w:p>
+      <w:pPr>
+        <w:pStyle w:val="ListParagraph"/>
+        <w:ind w:left="3240"/>
+        <w:rPr>
+          <w:rFonts w:ascii="Arial" w:eastAsia="Times New Roman" w:hAnsi="Arial" w:cs="Arial"/>
+          <w:b/>
+          <w:color w:val="000000"/>
+          <w:sz w:val="22"/>
+          <w:szCs w:val="22"/>
+        </w:rPr>
+      </w:pPr>
+    </w:p>
+    <w:p>
+      <w:pPr>
+        <w:pStyle w:val="ListParagraph"/>
+        <w:ind w:left="3240"/>
+        <w:rPr>
+          <w:rFonts w:ascii="Arial" w:eastAsia="Times New Roman" w:hAnsi="Arial" w:cs="Arial"/>
+          <w:b/>
+          <w:color w:val="000000"/>
+          <w:sz w:val="22"/>
+          <w:szCs w:val="22"/>
+        </w:rPr>
+      </w:pPr>
+    </w:p>
+    <w:p>
+      <w:pPr>
+        <w:pStyle w:val="ListParagraph"/>
+        <w:ind w:left="3240"/>
+        <w:rPr>
+          <w:rFonts w:ascii="Arial" w:eastAsia="Times New Roman" w:hAnsi="Arial" w:cs="Arial"/>
+          <w:b/>
+          <w:color w:val="000000"/>
+          <w:sz w:val="22"/>
+          <w:szCs w:val="22"/>
+        </w:rPr>
+      </w:pPr>
+    </w:p>
+    <w:p>
+      <w:pPr>
+        <w:pStyle w:val="ListParagraph"/>
+        <w:ind w:left="3240"/>
+        <w:rPr>
+          <w:rFonts w:ascii="Arial" w:eastAsia="Times New Roman" w:hAnsi="Arial" w:cs="Arial"/>
+          <w:b/>
+          <w:color w:val="000000"/>
+          <w:sz w:val="22"/>
+          <w:szCs w:val="22"/>
+        </w:rPr>
+      </w:pPr>
+    </w:p>
+    <w:p>
+      <w:pPr>
+        <w:pStyle w:val="ListParagraph"/>
+        <w:ind w:left="3240"/>
+        <w:rPr>
+          <w:rFonts w:ascii="Arial" w:eastAsia="Times New Roman" w:hAnsi="Arial" w:cs="Arial"/>
+          <w:b/>
+          <w:color w:val="000000"/>
+          <w:sz w:val="22"/>
+          <w:szCs w:val="22"/>
+        </w:rPr>
+      </w:pPr>
+    </w:p>
+    <w:p>
+      <w:pPr>
+        <w:pStyle w:val="ListParagraph"/>
+        <w:ind w:left="3240"/>
+        <w:rPr>
+          <w:rFonts w:ascii="Arial" w:eastAsia="Times New Roman" w:hAnsi="Arial" w:cs="Arial"/>
+          <w:b/>
+          <w:color w:val="000000"/>
+          <w:sz w:val="22"/>
+          <w:szCs w:val="22"/>
+        </w:rPr>
+      </w:pPr>
+    </w:p>
+    <w:p>
+      <w:pPr>
+        <w:pStyle w:val="ListParagraph"/>
+        <w:ind w:left="3240"/>
+        <w:rPr>
+          <w:rFonts w:ascii="Arial" w:eastAsia="Times New Roman" w:hAnsi="Arial" w:cs="Arial"/>
+          <w:b/>
+          <w:color w:val="000000"/>
+          <w:sz w:val="22"/>
+          <w:szCs w:val="22"/>
+        </w:rPr>
+      </w:pPr>
+    </w:p>
+    <w:p>
+      <w:pPr>
+        <w:pStyle w:val="ListParagraph"/>
+        <w:ind w:left="3240"/>
+        <w:rPr>
+          <w:rFonts w:ascii="Arial" w:eastAsia="Times New Roman" w:hAnsi="Arial" w:cs="Arial"/>
+          <w:b/>
+          <w:color w:val="000000"/>
+          <w:sz w:val="22"/>
+          <w:szCs w:val="22"/>
+        </w:rPr>
+      </w:pPr>
+    </w:p>
+    <w:p>
+      <w:pPr>
+        <w:pStyle w:val="ListParagraph"/>
+        <w:ind w:left="3240"/>
+        <w:rPr>
+          <w:rFonts w:ascii="Arial" w:eastAsia="Times New Roman" w:hAnsi="Arial" w:cs="Arial"/>
+          <w:b/>
+          <w:color w:val="000000"/>
+          <w:sz w:val="22"/>
+          <w:szCs w:val="22"/>
+        </w:rPr>
+      </w:pPr>
+    </w:p>
+    <w:p>
+      <w:pPr>
+        <w:pStyle w:val="ListParagraph"/>
+        <w:ind w:left="3240"/>
+        <w:rPr>
+          <w:rFonts w:ascii="Arial" w:eastAsia="Times New Roman" w:hAnsi="Arial" w:cs="Arial"/>
+          <w:b/>
+          <w:color w:val="000000"/>
+          <w:sz w:val="22"/>
+          <w:szCs w:val="22"/>
+        </w:rPr>
+      </w:pPr>
+    </w:p>
+    <w:p>
+      <w:pPr>
         <w:pStyle w:val="ListParagraph"/>
         <w:numPr>
           <w:ilvl w:val="2"/>
@@ -2795,6 +4590,721 @@
     <w:p>
       <w:pPr>
         <w:pStyle w:val="ListParagraph"/>
+        <w:ind w:left="3240"/>
+        <w:rPr>
+          <w:rFonts w:ascii="Arial" w:eastAsia="Times New Roman" w:hAnsi="Arial" w:cs="Arial"/>
+          <w:b/>
+          <w:color w:val="000000"/>
+          <w:sz w:val="22"/>
+          <w:szCs w:val="22"/>
+        </w:rPr>
+      </w:pPr>
+    </w:p>
+    <w:p>
+      <w:pPr>
+        <w:pStyle w:val="ListParagraph"/>
+        <w:ind w:left="3240"/>
+        <w:rPr>
+          <w:rFonts w:ascii="Arial" w:eastAsia="Times New Roman" w:hAnsi="Arial" w:cs="Arial"/>
+          <w:b/>
+          <w:color w:val="000000"/>
+          <w:sz w:val="22"/>
+          <w:szCs w:val="22"/>
+        </w:rPr>
+      </w:pPr>
+      <w:r>
+        <w:rPr>
+          <w:rFonts w:ascii="Arial" w:eastAsia="Times New Roman" w:hAnsi="Arial" w:cs="Arial"/>
+          <w:b/>
+          <w:noProof/>
+          <w:color w:val="000000"/>
+          <w:sz w:val="22"/>
+          <w:szCs w:val="22"/>
+        </w:rPr>
+        <w:drawing>
+          <wp:anchor distT="0" distB="0" distL="114300" distR="114300" simplePos="0" relativeHeight="251666432" behindDoc="0" locked="0" layoutInCell="1" allowOverlap="1" wp14:anchorId="5E7DC983" wp14:editId="2B337D1B">
+            <wp:simplePos x="0" y="0"/>
+            <wp:positionH relativeFrom="column">
+              <wp:posOffset>1079500</wp:posOffset>
+            </wp:positionH>
+            <wp:positionV relativeFrom="paragraph">
+              <wp:posOffset>24130</wp:posOffset>
+            </wp:positionV>
+            <wp:extent cx="3454400" cy="5302250"/>
+            <wp:effectExtent l="0" t="0" r="0" b="6350"/>
+            <wp:wrapSquare wrapText="bothSides"/>
+            <wp:docPr id="7" name="Picture 7"/>
+            <wp:cNvGraphicFramePr>
+              <a:graphicFrameLocks xmlns:a="http://schemas.openxmlformats.org/drawingml/2006/main" noChangeAspect="1"/>
+            </wp:cNvGraphicFramePr>
+            <a:graphic xmlns:a="http://schemas.openxmlformats.org/drawingml/2006/main">
+              <a:graphicData uri="http://schemas.openxmlformats.org/drawingml/2006/picture">
+                <pic:pic xmlns:pic="http://schemas.openxmlformats.org/drawingml/2006/picture">
+                  <pic:nvPicPr>
+                    <pic:cNvPr id="7" name="Update Employee.PNG"/>
+                    <pic:cNvPicPr/>
+                  </pic:nvPicPr>
+                  <pic:blipFill>
+                    <a:blip r:embed="rId12">
+                      <a:extLst>
+                        <a:ext uri="{28A0092B-C50C-407E-A947-70E740481C1C}">
+                          <a14:useLocalDpi xmlns:a14="http://schemas.microsoft.com/office/drawing/2010/main" val="0"/>
+                        </a:ext>
+                      </a:extLst>
+                    </a:blip>
+                    <a:stretch>
+                      <a:fillRect/>
+                    </a:stretch>
+                  </pic:blipFill>
+                  <pic:spPr>
+                    <a:xfrm>
+                      <a:off x="0" y="0"/>
+                      <a:ext cx="3454400" cy="5302250"/>
+                    </a:xfrm>
+                    <a:prstGeom prst="rect">
+                      <a:avLst/>
+                    </a:prstGeom>
+                  </pic:spPr>
+                </pic:pic>
+              </a:graphicData>
+            </a:graphic>
+            <wp14:sizeRelH relativeFrom="page">
+              <wp14:pctWidth>0</wp14:pctWidth>
+            </wp14:sizeRelH>
+            <wp14:sizeRelV relativeFrom="page">
+              <wp14:pctHeight>0</wp14:pctHeight>
+            </wp14:sizeRelV>
+          </wp:anchor>
+        </w:drawing>
+      </w:r>
+    </w:p>
+    <w:p>
+      <w:pPr>
+        <w:pStyle w:val="ListParagraph"/>
+        <w:ind w:left="3240"/>
+        <w:rPr>
+          <w:rFonts w:ascii="Arial" w:eastAsia="Times New Roman" w:hAnsi="Arial" w:cs="Arial"/>
+          <w:b/>
+          <w:color w:val="000000"/>
+          <w:sz w:val="22"/>
+          <w:szCs w:val="22"/>
+        </w:rPr>
+      </w:pPr>
+    </w:p>
+    <w:p>
+      <w:pPr>
+        <w:pStyle w:val="ListParagraph"/>
+        <w:ind w:left="3240"/>
+        <w:rPr>
+          <w:rFonts w:ascii="Arial" w:eastAsia="Times New Roman" w:hAnsi="Arial" w:cs="Arial"/>
+          <w:b/>
+          <w:color w:val="000000"/>
+          <w:sz w:val="22"/>
+          <w:szCs w:val="22"/>
+        </w:rPr>
+      </w:pPr>
+    </w:p>
+    <w:p>
+      <w:pPr>
+        <w:pStyle w:val="ListParagraph"/>
+        <w:ind w:left="3240"/>
+        <w:rPr>
+          <w:rFonts w:ascii="Arial" w:eastAsia="Times New Roman" w:hAnsi="Arial" w:cs="Arial"/>
+          <w:b/>
+          <w:color w:val="000000"/>
+          <w:sz w:val="22"/>
+          <w:szCs w:val="22"/>
+        </w:rPr>
+      </w:pPr>
+    </w:p>
+    <w:p>
+      <w:pPr>
+        <w:pStyle w:val="ListParagraph"/>
+        <w:ind w:left="3240"/>
+        <w:rPr>
+          <w:rFonts w:ascii="Arial" w:eastAsia="Times New Roman" w:hAnsi="Arial" w:cs="Arial"/>
+          <w:b/>
+          <w:color w:val="000000"/>
+          <w:sz w:val="22"/>
+          <w:szCs w:val="22"/>
+        </w:rPr>
+      </w:pPr>
+    </w:p>
+    <w:p>
+      <w:pPr>
+        <w:pStyle w:val="ListParagraph"/>
+        <w:ind w:left="3240"/>
+        <w:rPr>
+          <w:rFonts w:ascii="Arial" w:eastAsia="Times New Roman" w:hAnsi="Arial" w:cs="Arial"/>
+          <w:b/>
+          <w:color w:val="000000"/>
+          <w:sz w:val="22"/>
+          <w:szCs w:val="22"/>
+        </w:rPr>
+      </w:pPr>
+    </w:p>
+    <w:p>
+      <w:pPr>
+        <w:pStyle w:val="ListParagraph"/>
+        <w:ind w:left="3240"/>
+        <w:rPr>
+          <w:rFonts w:ascii="Arial" w:eastAsia="Times New Roman" w:hAnsi="Arial" w:cs="Arial"/>
+          <w:b/>
+          <w:color w:val="000000"/>
+          <w:sz w:val="22"/>
+          <w:szCs w:val="22"/>
+        </w:rPr>
+      </w:pPr>
+    </w:p>
+    <w:p>
+      <w:pPr>
+        <w:pStyle w:val="ListParagraph"/>
+        <w:ind w:left="3240"/>
+        <w:rPr>
+          <w:rFonts w:ascii="Arial" w:eastAsia="Times New Roman" w:hAnsi="Arial" w:cs="Arial"/>
+          <w:b/>
+          <w:color w:val="000000"/>
+          <w:sz w:val="22"/>
+          <w:szCs w:val="22"/>
+        </w:rPr>
+      </w:pPr>
+    </w:p>
+    <w:p>
+      <w:pPr>
+        <w:pStyle w:val="ListParagraph"/>
+        <w:ind w:left="3240"/>
+        <w:rPr>
+          <w:rFonts w:ascii="Arial" w:eastAsia="Times New Roman" w:hAnsi="Arial" w:cs="Arial"/>
+          <w:b/>
+          <w:color w:val="000000"/>
+          <w:sz w:val="22"/>
+          <w:szCs w:val="22"/>
+        </w:rPr>
+      </w:pPr>
+    </w:p>
+    <w:p>
+      <w:pPr>
+        <w:pStyle w:val="ListParagraph"/>
+        <w:ind w:left="3240"/>
+        <w:rPr>
+          <w:rFonts w:ascii="Arial" w:eastAsia="Times New Roman" w:hAnsi="Arial" w:cs="Arial"/>
+          <w:b/>
+          <w:color w:val="000000"/>
+          <w:sz w:val="22"/>
+          <w:szCs w:val="22"/>
+        </w:rPr>
+      </w:pPr>
+    </w:p>
+    <w:p>
+      <w:pPr>
+        <w:pStyle w:val="ListParagraph"/>
+        <w:ind w:left="3240"/>
+        <w:rPr>
+          <w:rFonts w:ascii="Arial" w:eastAsia="Times New Roman" w:hAnsi="Arial" w:cs="Arial"/>
+          <w:b/>
+          <w:color w:val="000000"/>
+          <w:sz w:val="22"/>
+          <w:szCs w:val="22"/>
+        </w:rPr>
+      </w:pPr>
+    </w:p>
+    <w:p>
+      <w:pPr>
+        <w:pStyle w:val="ListParagraph"/>
+        <w:ind w:left="3240"/>
+        <w:rPr>
+          <w:rFonts w:ascii="Arial" w:eastAsia="Times New Roman" w:hAnsi="Arial" w:cs="Arial"/>
+          <w:b/>
+          <w:color w:val="000000"/>
+          <w:sz w:val="22"/>
+          <w:szCs w:val="22"/>
+        </w:rPr>
+      </w:pPr>
+    </w:p>
+    <w:p>
+      <w:pPr>
+        <w:pStyle w:val="ListParagraph"/>
+        <w:ind w:left="3240"/>
+        <w:rPr>
+          <w:rFonts w:ascii="Arial" w:eastAsia="Times New Roman" w:hAnsi="Arial" w:cs="Arial"/>
+          <w:b/>
+          <w:color w:val="000000"/>
+          <w:sz w:val="22"/>
+          <w:szCs w:val="22"/>
+        </w:rPr>
+      </w:pPr>
+    </w:p>
+    <w:p>
+      <w:pPr>
+        <w:pStyle w:val="ListParagraph"/>
+        <w:ind w:left="3240"/>
+        <w:rPr>
+          <w:rFonts w:ascii="Arial" w:eastAsia="Times New Roman" w:hAnsi="Arial" w:cs="Arial"/>
+          <w:b/>
+          <w:color w:val="000000"/>
+          <w:sz w:val="22"/>
+          <w:szCs w:val="22"/>
+        </w:rPr>
+      </w:pPr>
+    </w:p>
+    <w:p>
+      <w:pPr>
+        <w:pStyle w:val="ListParagraph"/>
+        <w:ind w:left="3240"/>
+        <w:rPr>
+          <w:rFonts w:ascii="Arial" w:eastAsia="Times New Roman" w:hAnsi="Arial" w:cs="Arial"/>
+          <w:b/>
+          <w:color w:val="000000"/>
+          <w:sz w:val="22"/>
+          <w:szCs w:val="22"/>
+        </w:rPr>
+      </w:pPr>
+    </w:p>
+    <w:p>
+      <w:pPr>
+        <w:pStyle w:val="ListParagraph"/>
+        <w:ind w:left="3240"/>
+        <w:rPr>
+          <w:rFonts w:ascii="Arial" w:eastAsia="Times New Roman" w:hAnsi="Arial" w:cs="Arial"/>
+          <w:b/>
+          <w:color w:val="000000"/>
+          <w:sz w:val="22"/>
+          <w:szCs w:val="22"/>
+        </w:rPr>
+      </w:pPr>
+    </w:p>
+    <w:p>
+      <w:pPr>
+        <w:pStyle w:val="ListParagraph"/>
+        <w:ind w:left="3240"/>
+        <w:rPr>
+          <w:rFonts w:ascii="Arial" w:eastAsia="Times New Roman" w:hAnsi="Arial" w:cs="Arial"/>
+          <w:b/>
+          <w:color w:val="000000"/>
+          <w:sz w:val="22"/>
+          <w:szCs w:val="22"/>
+        </w:rPr>
+      </w:pPr>
+    </w:p>
+    <w:p>
+      <w:pPr>
+        <w:pStyle w:val="ListParagraph"/>
+        <w:ind w:left="3240"/>
+        <w:rPr>
+          <w:rFonts w:ascii="Arial" w:eastAsia="Times New Roman" w:hAnsi="Arial" w:cs="Arial"/>
+          <w:b/>
+          <w:color w:val="000000"/>
+          <w:sz w:val="22"/>
+          <w:szCs w:val="22"/>
+        </w:rPr>
+      </w:pPr>
+    </w:p>
+    <w:p>
+      <w:pPr>
+        <w:pStyle w:val="ListParagraph"/>
+        <w:ind w:left="3240"/>
+        <w:rPr>
+          <w:rFonts w:ascii="Arial" w:eastAsia="Times New Roman" w:hAnsi="Arial" w:cs="Arial"/>
+          <w:b/>
+          <w:color w:val="000000"/>
+          <w:sz w:val="22"/>
+          <w:szCs w:val="22"/>
+        </w:rPr>
+      </w:pPr>
+    </w:p>
+    <w:p>
+      <w:pPr>
+        <w:pStyle w:val="ListParagraph"/>
+        <w:ind w:left="3240"/>
+        <w:rPr>
+          <w:rFonts w:ascii="Arial" w:eastAsia="Times New Roman" w:hAnsi="Arial" w:cs="Arial"/>
+          <w:b/>
+          <w:color w:val="000000"/>
+          <w:sz w:val="22"/>
+          <w:szCs w:val="22"/>
+        </w:rPr>
+      </w:pPr>
+    </w:p>
+    <w:p>
+      <w:pPr>
+        <w:pStyle w:val="ListParagraph"/>
+        <w:ind w:left="3240"/>
+        <w:rPr>
+          <w:rFonts w:ascii="Arial" w:eastAsia="Times New Roman" w:hAnsi="Arial" w:cs="Arial"/>
+          <w:b/>
+          <w:color w:val="000000"/>
+          <w:sz w:val="22"/>
+          <w:szCs w:val="22"/>
+        </w:rPr>
+      </w:pPr>
+    </w:p>
+    <w:p>
+      <w:pPr>
+        <w:pStyle w:val="ListParagraph"/>
+        <w:ind w:left="3240"/>
+        <w:rPr>
+          <w:rFonts w:ascii="Arial" w:eastAsia="Times New Roman" w:hAnsi="Arial" w:cs="Arial"/>
+          <w:b/>
+          <w:color w:val="000000"/>
+          <w:sz w:val="22"/>
+          <w:szCs w:val="22"/>
+        </w:rPr>
+      </w:pPr>
+    </w:p>
+    <w:p>
+      <w:pPr>
+        <w:pStyle w:val="ListParagraph"/>
+        <w:ind w:left="3240"/>
+        <w:rPr>
+          <w:rFonts w:ascii="Arial" w:eastAsia="Times New Roman" w:hAnsi="Arial" w:cs="Arial"/>
+          <w:b/>
+          <w:color w:val="000000"/>
+          <w:sz w:val="22"/>
+          <w:szCs w:val="22"/>
+        </w:rPr>
+      </w:pPr>
+    </w:p>
+    <w:p>
+      <w:pPr>
+        <w:pStyle w:val="ListParagraph"/>
+        <w:ind w:left="3240"/>
+        <w:rPr>
+          <w:rFonts w:ascii="Arial" w:eastAsia="Times New Roman" w:hAnsi="Arial" w:cs="Arial"/>
+          <w:b/>
+          <w:color w:val="000000"/>
+          <w:sz w:val="22"/>
+          <w:szCs w:val="22"/>
+        </w:rPr>
+      </w:pPr>
+    </w:p>
+    <w:p>
+      <w:pPr>
+        <w:pStyle w:val="ListParagraph"/>
+        <w:ind w:left="3240"/>
+        <w:rPr>
+          <w:rFonts w:ascii="Arial" w:eastAsia="Times New Roman" w:hAnsi="Arial" w:cs="Arial"/>
+          <w:b/>
+          <w:color w:val="000000"/>
+          <w:sz w:val="22"/>
+          <w:szCs w:val="22"/>
+        </w:rPr>
+      </w:pPr>
+    </w:p>
+    <w:p>
+      <w:pPr>
+        <w:pStyle w:val="ListParagraph"/>
+        <w:ind w:left="3240"/>
+        <w:rPr>
+          <w:rFonts w:ascii="Arial" w:eastAsia="Times New Roman" w:hAnsi="Arial" w:cs="Arial"/>
+          <w:b/>
+          <w:color w:val="000000"/>
+          <w:sz w:val="22"/>
+          <w:szCs w:val="22"/>
+        </w:rPr>
+      </w:pPr>
+    </w:p>
+    <w:p>
+      <w:pPr>
+        <w:pStyle w:val="ListParagraph"/>
+        <w:ind w:left="3240"/>
+        <w:rPr>
+          <w:rFonts w:ascii="Arial" w:eastAsia="Times New Roman" w:hAnsi="Arial" w:cs="Arial"/>
+          <w:b/>
+          <w:color w:val="000000"/>
+          <w:sz w:val="22"/>
+          <w:szCs w:val="22"/>
+        </w:rPr>
+      </w:pPr>
+    </w:p>
+    <w:p>
+      <w:pPr>
+        <w:pStyle w:val="ListParagraph"/>
+        <w:ind w:left="3240"/>
+        <w:rPr>
+          <w:rFonts w:ascii="Arial" w:eastAsia="Times New Roman" w:hAnsi="Arial" w:cs="Arial"/>
+          <w:b/>
+          <w:color w:val="000000"/>
+          <w:sz w:val="22"/>
+          <w:szCs w:val="22"/>
+        </w:rPr>
+      </w:pPr>
+    </w:p>
+    <w:p>
+      <w:pPr>
+        <w:pStyle w:val="ListParagraph"/>
+        <w:ind w:left="3240"/>
+        <w:rPr>
+          <w:rFonts w:ascii="Arial" w:eastAsia="Times New Roman" w:hAnsi="Arial" w:cs="Arial"/>
+          <w:b/>
+          <w:color w:val="000000"/>
+          <w:sz w:val="22"/>
+          <w:szCs w:val="22"/>
+        </w:rPr>
+      </w:pPr>
+    </w:p>
+    <w:p>
+      <w:pPr>
+        <w:pStyle w:val="ListParagraph"/>
+        <w:ind w:left="3240"/>
+        <w:rPr>
+          <w:rFonts w:ascii="Arial" w:eastAsia="Times New Roman" w:hAnsi="Arial" w:cs="Arial"/>
+          <w:b/>
+          <w:color w:val="000000"/>
+          <w:sz w:val="22"/>
+          <w:szCs w:val="22"/>
+        </w:rPr>
+      </w:pPr>
+    </w:p>
+    <w:p>
+      <w:pPr>
+        <w:pStyle w:val="ListParagraph"/>
+        <w:ind w:left="3240"/>
+        <w:rPr>
+          <w:rFonts w:ascii="Arial" w:eastAsia="Times New Roman" w:hAnsi="Arial" w:cs="Arial"/>
+          <w:b/>
+          <w:color w:val="000000"/>
+          <w:sz w:val="22"/>
+          <w:szCs w:val="22"/>
+        </w:rPr>
+      </w:pPr>
+    </w:p>
+    <w:p>
+      <w:pPr>
+        <w:pStyle w:val="ListParagraph"/>
+        <w:ind w:left="3240"/>
+        <w:rPr>
+          <w:rFonts w:ascii="Arial" w:eastAsia="Times New Roman" w:hAnsi="Arial" w:cs="Arial"/>
+          <w:b/>
+          <w:color w:val="000000"/>
+          <w:sz w:val="22"/>
+          <w:szCs w:val="22"/>
+        </w:rPr>
+      </w:pPr>
+    </w:p>
+    <w:p>
+      <w:pPr>
+        <w:pStyle w:val="ListParagraph"/>
+        <w:ind w:left="3240"/>
+        <w:rPr>
+          <w:rFonts w:ascii="Arial" w:eastAsia="Times New Roman" w:hAnsi="Arial" w:cs="Arial"/>
+          <w:b/>
+          <w:color w:val="000000"/>
+          <w:sz w:val="22"/>
+          <w:szCs w:val="22"/>
+        </w:rPr>
+      </w:pPr>
+    </w:p>
+    <w:p>
+      <w:pPr>
+        <w:pStyle w:val="ListParagraph"/>
+        <w:ind w:left="3240"/>
+        <w:rPr>
+          <w:rFonts w:ascii="Arial" w:eastAsia="Times New Roman" w:hAnsi="Arial" w:cs="Arial"/>
+          <w:b/>
+          <w:color w:val="000000"/>
+          <w:sz w:val="22"/>
+          <w:szCs w:val="22"/>
+        </w:rPr>
+      </w:pPr>
+    </w:p>
+    <w:p>
+      <w:pPr>
+        <w:pStyle w:val="ListParagraph"/>
+        <w:ind w:left="3240"/>
+        <w:rPr>
+          <w:rFonts w:ascii="Arial" w:eastAsia="Times New Roman" w:hAnsi="Arial" w:cs="Arial"/>
+          <w:b/>
+          <w:color w:val="000000"/>
+          <w:sz w:val="22"/>
+          <w:szCs w:val="22"/>
+        </w:rPr>
+      </w:pPr>
+    </w:p>
+    <w:p>
+      <w:pPr>
+        <w:pStyle w:val="ListParagraph"/>
+        <w:ind w:left="3240"/>
+        <w:rPr>
+          <w:rFonts w:ascii="Arial" w:eastAsia="Times New Roman" w:hAnsi="Arial" w:cs="Arial"/>
+          <w:b/>
+          <w:color w:val="000000"/>
+          <w:sz w:val="22"/>
+          <w:szCs w:val="22"/>
+        </w:rPr>
+      </w:pPr>
+    </w:p>
+    <w:p>
+      <w:pPr>
+        <w:pStyle w:val="ListParagraph"/>
+        <w:ind w:left="3240"/>
+        <w:rPr>
+          <w:rFonts w:ascii="Arial" w:eastAsia="Times New Roman" w:hAnsi="Arial" w:cs="Arial"/>
+          <w:b/>
+          <w:color w:val="000000"/>
+          <w:sz w:val="22"/>
+          <w:szCs w:val="22"/>
+        </w:rPr>
+      </w:pPr>
+    </w:p>
+    <w:p>
+      <w:pPr>
+        <w:pStyle w:val="ListParagraph"/>
+        <w:ind w:left="3240"/>
+        <w:rPr>
+          <w:rFonts w:ascii="Arial" w:eastAsia="Times New Roman" w:hAnsi="Arial" w:cs="Arial"/>
+          <w:b/>
+          <w:color w:val="000000"/>
+          <w:sz w:val="22"/>
+          <w:szCs w:val="22"/>
+        </w:rPr>
+      </w:pPr>
+    </w:p>
+    <w:p>
+      <w:pPr>
+        <w:pStyle w:val="ListParagraph"/>
+        <w:ind w:left="3240"/>
+        <w:rPr>
+          <w:rFonts w:ascii="Arial" w:eastAsia="Times New Roman" w:hAnsi="Arial" w:cs="Arial"/>
+          <w:b/>
+          <w:color w:val="000000"/>
+          <w:sz w:val="22"/>
+          <w:szCs w:val="22"/>
+        </w:rPr>
+      </w:pPr>
+    </w:p>
+    <w:p>
+      <w:pPr>
+        <w:pStyle w:val="ListParagraph"/>
+        <w:ind w:left="3240"/>
+        <w:rPr>
+          <w:rFonts w:ascii="Arial" w:eastAsia="Times New Roman" w:hAnsi="Arial" w:cs="Arial"/>
+          <w:b/>
+          <w:color w:val="000000"/>
+          <w:sz w:val="22"/>
+          <w:szCs w:val="22"/>
+        </w:rPr>
+      </w:pPr>
+    </w:p>
+    <w:p>
+      <w:pPr>
+        <w:pStyle w:val="ListParagraph"/>
+        <w:ind w:left="3240"/>
+        <w:rPr>
+          <w:rFonts w:ascii="Arial" w:eastAsia="Times New Roman" w:hAnsi="Arial" w:cs="Arial"/>
+          <w:b/>
+          <w:color w:val="000000"/>
+          <w:sz w:val="22"/>
+          <w:szCs w:val="22"/>
+        </w:rPr>
+      </w:pPr>
+    </w:p>
+    <w:p>
+      <w:pPr>
+        <w:pStyle w:val="ListParagraph"/>
+        <w:ind w:left="3240"/>
+        <w:rPr>
+          <w:rFonts w:ascii="Arial" w:eastAsia="Times New Roman" w:hAnsi="Arial" w:cs="Arial"/>
+          <w:b/>
+          <w:color w:val="000000"/>
+          <w:sz w:val="22"/>
+          <w:szCs w:val="22"/>
+        </w:rPr>
+      </w:pPr>
+    </w:p>
+    <w:p>
+      <w:pPr>
+        <w:pStyle w:val="ListParagraph"/>
+        <w:ind w:left="3240"/>
+        <w:rPr>
+          <w:rFonts w:ascii="Arial" w:eastAsia="Times New Roman" w:hAnsi="Arial" w:cs="Arial"/>
+          <w:b/>
+          <w:color w:val="000000"/>
+          <w:sz w:val="22"/>
+          <w:szCs w:val="22"/>
+        </w:rPr>
+      </w:pPr>
+    </w:p>
+    <w:p>
+      <w:pPr>
+        <w:pStyle w:val="ListParagraph"/>
+        <w:ind w:left="3240"/>
+        <w:rPr>
+          <w:rFonts w:ascii="Arial" w:eastAsia="Times New Roman" w:hAnsi="Arial" w:cs="Arial"/>
+          <w:b/>
+          <w:color w:val="000000"/>
+          <w:sz w:val="22"/>
+          <w:szCs w:val="22"/>
+        </w:rPr>
+      </w:pPr>
+    </w:p>
+    <w:p>
+      <w:pPr>
+        <w:pStyle w:val="ListParagraph"/>
+        <w:ind w:left="3240"/>
+        <w:rPr>
+          <w:rFonts w:ascii="Arial" w:eastAsia="Times New Roman" w:hAnsi="Arial" w:cs="Arial"/>
+          <w:b/>
+          <w:color w:val="000000"/>
+          <w:sz w:val="22"/>
+          <w:szCs w:val="22"/>
+        </w:rPr>
+      </w:pPr>
+    </w:p>
+    <w:p>
+      <w:pPr>
+        <w:pStyle w:val="ListParagraph"/>
+        <w:ind w:left="3240"/>
+        <w:rPr>
+          <w:rFonts w:ascii="Arial" w:eastAsia="Times New Roman" w:hAnsi="Arial" w:cs="Arial"/>
+          <w:b/>
+          <w:color w:val="000000"/>
+          <w:sz w:val="22"/>
+          <w:szCs w:val="22"/>
+        </w:rPr>
+      </w:pPr>
+    </w:p>
+    <w:p>
+      <w:pPr>
+        <w:pStyle w:val="ListParagraph"/>
+        <w:ind w:left="3240"/>
+        <w:rPr>
+          <w:rFonts w:ascii="Arial" w:eastAsia="Times New Roman" w:hAnsi="Arial" w:cs="Arial"/>
+          <w:b/>
+          <w:color w:val="000000"/>
+          <w:sz w:val="22"/>
+          <w:szCs w:val="22"/>
+        </w:rPr>
+      </w:pPr>
+    </w:p>
+    <w:p>
+      <w:pPr>
+        <w:pStyle w:val="ListParagraph"/>
+        <w:ind w:left="3240"/>
+        <w:rPr>
+          <w:rFonts w:ascii="Arial" w:eastAsia="Times New Roman" w:hAnsi="Arial" w:cs="Arial"/>
+          <w:b/>
+          <w:color w:val="000000"/>
+          <w:sz w:val="22"/>
+          <w:szCs w:val="22"/>
+        </w:rPr>
+      </w:pPr>
+    </w:p>
+    <w:p>
+      <w:pPr>
+        <w:pStyle w:val="ListParagraph"/>
+        <w:ind w:left="3240"/>
+        <w:rPr>
+          <w:rFonts w:ascii="Arial" w:eastAsia="Times New Roman" w:hAnsi="Arial" w:cs="Arial"/>
+          <w:b/>
+          <w:color w:val="000000"/>
+          <w:sz w:val="22"/>
+          <w:szCs w:val="22"/>
+        </w:rPr>
+      </w:pPr>
+    </w:p>
+    <w:p>
+      <w:pPr>
+        <w:pStyle w:val="ListParagraph"/>
         <w:numPr>
           <w:ilvl w:val="2"/>
           <w:numId w:val="2"/>
@@ -2811,12 +5321,99 @@
         <w:rPr>
           <w:rFonts w:ascii="Arial" w:eastAsia="Times New Roman" w:hAnsi="Arial" w:cs="Arial"/>
           <w:b/>
+          <w:noProof/>
+          <w:color w:val="000000"/>
+          <w:sz w:val="22"/>
+          <w:szCs w:val="22"/>
+        </w:rPr>
+        <w:drawing>
+          <wp:anchor distT="0" distB="0" distL="114300" distR="114300" simplePos="0" relativeHeight="251667456" behindDoc="0" locked="0" layoutInCell="1" allowOverlap="1" wp14:anchorId="7572CDA5" wp14:editId="31863A40">
+            <wp:simplePos x="0" y="0"/>
+            <wp:positionH relativeFrom="column">
+              <wp:posOffset>-62865</wp:posOffset>
+            </wp:positionH>
+            <wp:positionV relativeFrom="paragraph">
+              <wp:posOffset>231775</wp:posOffset>
+            </wp:positionV>
+            <wp:extent cx="5943600" cy="3074035"/>
+            <wp:effectExtent l="0" t="0" r="0" b="0"/>
+            <wp:wrapSquare wrapText="bothSides"/>
+            <wp:docPr id="8" name="Picture 8"/>
+            <wp:cNvGraphicFramePr>
+              <a:graphicFrameLocks xmlns:a="http://schemas.openxmlformats.org/drawingml/2006/main" noChangeAspect="1"/>
+            </wp:cNvGraphicFramePr>
+            <a:graphic xmlns:a="http://schemas.openxmlformats.org/drawingml/2006/main">
+              <a:graphicData uri="http://schemas.openxmlformats.org/drawingml/2006/picture">
+                <pic:pic xmlns:pic="http://schemas.openxmlformats.org/drawingml/2006/picture">
+                  <pic:nvPicPr>
+                    <pic:cNvPr id="8" name="Active Orders.PNG"/>
+                    <pic:cNvPicPr/>
+                  </pic:nvPicPr>
+                  <pic:blipFill>
+                    <a:blip r:embed="rId13">
+                      <a:extLst>
+                        <a:ext uri="{28A0092B-C50C-407E-A947-70E740481C1C}">
+                          <a14:useLocalDpi xmlns:a14="http://schemas.microsoft.com/office/drawing/2010/main" val="0"/>
+                        </a:ext>
+                      </a:extLst>
+                    </a:blip>
+                    <a:stretch>
+                      <a:fillRect/>
+                    </a:stretch>
+                  </pic:blipFill>
+                  <pic:spPr>
+                    <a:xfrm>
+                      <a:off x="0" y="0"/>
+                      <a:ext cx="5943600" cy="3074035"/>
+                    </a:xfrm>
+                    <a:prstGeom prst="rect">
+                      <a:avLst/>
+                    </a:prstGeom>
+                  </pic:spPr>
+                </pic:pic>
+              </a:graphicData>
+            </a:graphic>
+            <wp14:sizeRelH relativeFrom="page">
+              <wp14:pctWidth>0</wp14:pctWidth>
+            </wp14:sizeRelH>
+            <wp14:sizeRelV relativeFrom="page">
+              <wp14:pctHeight>0</wp14:pctHeight>
+            </wp14:sizeRelV>
+          </wp:anchor>
+        </w:drawing>
+      </w:r>
+      <w:r>
+        <w:rPr>
+          <w:rFonts w:ascii="Arial" w:eastAsia="Times New Roman" w:hAnsi="Arial" w:cs="Arial"/>
+          <w:b/>
           <w:color w:val="000000"/>
           <w:sz w:val="22"/>
           <w:szCs w:val="22"/>
         </w:rPr>
         <w:t xml:space="preserve">Active Orders Window </w:t>
       </w:r>
+    </w:p>
+    <w:p>
+      <w:pPr>
+        <w:rPr>
+          <w:rFonts w:ascii="Arial" w:eastAsia="Times New Roman" w:hAnsi="Arial" w:cs="Arial"/>
+          <w:b/>
+          <w:color w:val="000000"/>
+          <w:sz w:val="22"/>
+          <w:szCs w:val="22"/>
+        </w:rPr>
+      </w:pPr>
+    </w:p>
+    <w:p>
+      <w:pPr>
+        <w:rPr>
+          <w:rFonts w:ascii="Arial" w:eastAsia="Times New Roman" w:hAnsi="Arial" w:cs="Arial"/>
+          <w:b/>
+          <w:color w:val="000000"/>
+          <w:sz w:val="22"/>
+          <w:szCs w:val="22"/>
+        </w:rPr>
+      </w:pPr>
     </w:p>
     <w:p>
       <w:pPr>
@@ -2847,6 +5444,223 @@
     <w:p>
       <w:pPr>
         <w:pStyle w:val="ListParagraph"/>
+        <w:ind w:left="3240"/>
+        <w:rPr>
+          <w:rFonts w:ascii="Arial" w:eastAsia="Times New Roman" w:hAnsi="Arial" w:cs="Arial"/>
+          <w:b/>
+          <w:color w:val="000000"/>
+          <w:sz w:val="22"/>
+          <w:szCs w:val="22"/>
+        </w:rPr>
+      </w:pPr>
+      <w:r>
+        <w:rPr>
+          <w:rFonts w:ascii="Arial" w:eastAsia="Times New Roman" w:hAnsi="Arial" w:cs="Arial"/>
+          <w:b/>
+          <w:noProof/>
+          <w:color w:val="000000"/>
+          <w:sz w:val="22"/>
+          <w:szCs w:val="22"/>
+        </w:rPr>
+        <w:drawing>
+          <wp:anchor distT="0" distB="0" distL="114300" distR="114300" simplePos="0" relativeHeight="251668480" behindDoc="0" locked="0" layoutInCell="1" allowOverlap="1" wp14:anchorId="45EA7FC4" wp14:editId="2F4328B1">
+            <wp:simplePos x="0" y="0"/>
+            <wp:positionH relativeFrom="column">
+              <wp:posOffset>51435</wp:posOffset>
+            </wp:positionH>
+            <wp:positionV relativeFrom="paragraph">
+              <wp:posOffset>215265</wp:posOffset>
+            </wp:positionV>
+            <wp:extent cx="5943600" cy="2592070"/>
+            <wp:effectExtent l="0" t="0" r="0" b="0"/>
+            <wp:wrapSquare wrapText="bothSides"/>
+            <wp:docPr id="9" name="Picture 9"/>
+            <wp:cNvGraphicFramePr>
+              <a:graphicFrameLocks xmlns:a="http://schemas.openxmlformats.org/drawingml/2006/main" noChangeAspect="1"/>
+            </wp:cNvGraphicFramePr>
+            <a:graphic xmlns:a="http://schemas.openxmlformats.org/drawingml/2006/main">
+              <a:graphicData uri="http://schemas.openxmlformats.org/drawingml/2006/picture">
+                <pic:pic xmlns:pic="http://schemas.openxmlformats.org/drawingml/2006/picture">
+                  <pic:nvPicPr>
+                    <pic:cNvPr id="9" name="Past Orders.PNG"/>
+                    <pic:cNvPicPr/>
+                  </pic:nvPicPr>
+                  <pic:blipFill>
+                    <a:blip r:embed="rId14">
+                      <a:extLst>
+                        <a:ext uri="{28A0092B-C50C-407E-A947-70E740481C1C}">
+                          <a14:useLocalDpi xmlns:a14="http://schemas.microsoft.com/office/drawing/2010/main" val="0"/>
+                        </a:ext>
+                      </a:extLst>
+                    </a:blip>
+                    <a:stretch>
+                      <a:fillRect/>
+                    </a:stretch>
+                  </pic:blipFill>
+                  <pic:spPr>
+                    <a:xfrm>
+                      <a:off x="0" y="0"/>
+                      <a:ext cx="5943600" cy="2592070"/>
+                    </a:xfrm>
+                    <a:prstGeom prst="rect">
+                      <a:avLst/>
+                    </a:prstGeom>
+                  </pic:spPr>
+                </pic:pic>
+              </a:graphicData>
+            </a:graphic>
+            <wp14:sizeRelH relativeFrom="page">
+              <wp14:pctWidth>0</wp14:pctWidth>
+            </wp14:sizeRelH>
+            <wp14:sizeRelV relativeFrom="page">
+              <wp14:pctHeight>0</wp14:pctHeight>
+            </wp14:sizeRelV>
+          </wp:anchor>
+        </w:drawing>
+      </w:r>
+    </w:p>
+    <w:p>
+      <w:pPr>
+        <w:pStyle w:val="ListParagraph"/>
+        <w:ind w:left="3240"/>
+        <w:rPr>
+          <w:rFonts w:ascii="Arial" w:eastAsia="Times New Roman" w:hAnsi="Arial" w:cs="Arial"/>
+          <w:b/>
+          <w:color w:val="000000"/>
+          <w:sz w:val="22"/>
+          <w:szCs w:val="22"/>
+        </w:rPr>
+      </w:pPr>
+    </w:p>
+    <w:p>
+      <w:pPr>
+        <w:pStyle w:val="ListParagraph"/>
+        <w:ind w:left="3240"/>
+        <w:rPr>
+          <w:rFonts w:ascii="Arial" w:eastAsia="Times New Roman" w:hAnsi="Arial" w:cs="Arial"/>
+          <w:b/>
+          <w:color w:val="000000"/>
+          <w:sz w:val="22"/>
+          <w:szCs w:val="22"/>
+        </w:rPr>
+      </w:pPr>
+    </w:p>
+    <w:p>
+      <w:pPr>
+        <w:pStyle w:val="ListParagraph"/>
+        <w:ind w:left="3240"/>
+        <w:rPr>
+          <w:rFonts w:ascii="Arial" w:eastAsia="Times New Roman" w:hAnsi="Arial" w:cs="Arial"/>
+          <w:b/>
+          <w:color w:val="000000"/>
+          <w:sz w:val="22"/>
+          <w:szCs w:val="22"/>
+        </w:rPr>
+      </w:pPr>
+    </w:p>
+    <w:p>
+      <w:pPr>
+        <w:pStyle w:val="ListParagraph"/>
+        <w:ind w:left="3240"/>
+        <w:rPr>
+          <w:rFonts w:ascii="Arial" w:eastAsia="Times New Roman" w:hAnsi="Arial" w:cs="Arial"/>
+          <w:b/>
+          <w:color w:val="000000"/>
+          <w:sz w:val="22"/>
+          <w:szCs w:val="22"/>
+        </w:rPr>
+      </w:pPr>
+    </w:p>
+    <w:p>
+      <w:pPr>
+        <w:pStyle w:val="ListParagraph"/>
+        <w:ind w:left="3240"/>
+        <w:rPr>
+          <w:rFonts w:ascii="Arial" w:eastAsia="Times New Roman" w:hAnsi="Arial" w:cs="Arial"/>
+          <w:b/>
+          <w:color w:val="000000"/>
+          <w:sz w:val="22"/>
+          <w:szCs w:val="22"/>
+        </w:rPr>
+      </w:pPr>
+    </w:p>
+    <w:p>
+      <w:pPr>
+        <w:pStyle w:val="ListParagraph"/>
+        <w:ind w:left="3240"/>
+        <w:rPr>
+          <w:rFonts w:ascii="Arial" w:eastAsia="Times New Roman" w:hAnsi="Arial" w:cs="Arial"/>
+          <w:b/>
+          <w:color w:val="000000"/>
+          <w:sz w:val="22"/>
+          <w:szCs w:val="22"/>
+        </w:rPr>
+      </w:pPr>
+    </w:p>
+    <w:p>
+      <w:pPr>
+        <w:pStyle w:val="ListParagraph"/>
+        <w:ind w:left="3240"/>
+        <w:rPr>
+          <w:rFonts w:ascii="Arial" w:eastAsia="Times New Roman" w:hAnsi="Arial" w:cs="Arial"/>
+          <w:b/>
+          <w:color w:val="000000"/>
+          <w:sz w:val="22"/>
+          <w:szCs w:val="22"/>
+        </w:rPr>
+      </w:pPr>
+    </w:p>
+    <w:p>
+      <w:pPr>
+        <w:pStyle w:val="ListParagraph"/>
+        <w:ind w:left="3240"/>
+        <w:rPr>
+          <w:rFonts w:ascii="Arial" w:eastAsia="Times New Roman" w:hAnsi="Arial" w:cs="Arial"/>
+          <w:b/>
+          <w:color w:val="000000"/>
+          <w:sz w:val="22"/>
+          <w:szCs w:val="22"/>
+        </w:rPr>
+      </w:pPr>
+    </w:p>
+    <w:p>
+      <w:pPr>
+        <w:pStyle w:val="ListParagraph"/>
+        <w:ind w:left="3240"/>
+        <w:rPr>
+          <w:rFonts w:ascii="Arial" w:eastAsia="Times New Roman" w:hAnsi="Arial" w:cs="Arial"/>
+          <w:b/>
+          <w:color w:val="000000"/>
+          <w:sz w:val="22"/>
+          <w:szCs w:val="22"/>
+        </w:rPr>
+      </w:pPr>
+    </w:p>
+    <w:p>
+      <w:pPr>
+        <w:rPr>
+          <w:rFonts w:ascii="Arial" w:eastAsia="Times New Roman" w:hAnsi="Arial" w:cs="Arial"/>
+          <w:b/>
+          <w:color w:val="000000"/>
+          <w:sz w:val="22"/>
+          <w:szCs w:val="22"/>
+        </w:rPr>
+      </w:pPr>
+    </w:p>
+    <w:p>
+      <w:pPr>
+        <w:rPr>
+          <w:rFonts w:ascii="Arial" w:eastAsia="Times New Roman" w:hAnsi="Arial" w:cs="Arial"/>
+          <w:b/>
+          <w:color w:val="000000"/>
+          <w:sz w:val="22"/>
+          <w:szCs w:val="22"/>
+        </w:rPr>
+      </w:pPr>
+    </w:p>
+    <w:p>
+      <w:pPr>
+        <w:pStyle w:val="ListParagraph"/>
         <w:numPr>
           <w:ilvl w:val="2"/>
           <w:numId w:val="2"/>
@@ -2872,6 +5686,106 @@
     </w:p>
     <w:p>
       <w:pPr>
+        <w:rPr>
+          <w:rFonts w:ascii="Arial" w:eastAsia="Times New Roman" w:hAnsi="Arial" w:cs="Arial"/>
+          <w:b/>
+          <w:color w:val="000000"/>
+          <w:sz w:val="22"/>
+          <w:szCs w:val="22"/>
+        </w:rPr>
+      </w:pPr>
+      <w:r>
+        <w:rPr>
+          <w:rFonts w:ascii="Arial" w:eastAsia="Times New Roman" w:hAnsi="Arial" w:cs="Arial"/>
+          <w:b/>
+          <w:noProof/>
+          <w:color w:val="000000"/>
+          <w:sz w:val="22"/>
+          <w:szCs w:val="22"/>
+        </w:rPr>
+        <w:drawing>
+          <wp:anchor distT="0" distB="0" distL="114300" distR="114300" simplePos="0" relativeHeight="251669504" behindDoc="0" locked="0" layoutInCell="1" allowOverlap="1" wp14:anchorId="259EF60D" wp14:editId="395BAEED">
+            <wp:simplePos x="0" y="0"/>
+            <wp:positionH relativeFrom="column">
+              <wp:posOffset>51435</wp:posOffset>
+            </wp:positionH>
+            <wp:positionV relativeFrom="paragraph">
+              <wp:posOffset>253365</wp:posOffset>
+            </wp:positionV>
+            <wp:extent cx="5943600" cy="3191510"/>
+            <wp:effectExtent l="0" t="0" r="0" b="8890"/>
+            <wp:wrapSquare wrapText="bothSides"/>
+            <wp:docPr id="10" name="Picture 10"/>
+            <wp:cNvGraphicFramePr>
+              <a:graphicFrameLocks xmlns:a="http://schemas.openxmlformats.org/drawingml/2006/main" noChangeAspect="1"/>
+            </wp:cNvGraphicFramePr>
+            <a:graphic xmlns:a="http://schemas.openxmlformats.org/drawingml/2006/main">
+              <a:graphicData uri="http://schemas.openxmlformats.org/drawingml/2006/picture">
+                <pic:pic xmlns:pic="http://schemas.openxmlformats.org/drawingml/2006/picture">
+                  <pic:nvPicPr>
+                    <pic:cNvPr id="10" name="Place Order.PNG"/>
+                    <pic:cNvPicPr/>
+                  </pic:nvPicPr>
+                  <pic:blipFill>
+                    <a:blip r:embed="rId15">
+                      <a:extLst>
+                        <a:ext uri="{28A0092B-C50C-407E-A947-70E740481C1C}">
+                          <a14:useLocalDpi xmlns:a14="http://schemas.microsoft.com/office/drawing/2010/main" val="0"/>
+                        </a:ext>
+                      </a:extLst>
+                    </a:blip>
+                    <a:stretch>
+                      <a:fillRect/>
+                    </a:stretch>
+                  </pic:blipFill>
+                  <pic:spPr>
+                    <a:xfrm>
+                      <a:off x="0" y="0"/>
+                      <a:ext cx="5943600" cy="3191510"/>
+                    </a:xfrm>
+                    <a:prstGeom prst="rect">
+                      <a:avLst/>
+                    </a:prstGeom>
+                  </pic:spPr>
+                </pic:pic>
+              </a:graphicData>
+            </a:graphic>
+            <wp14:sizeRelH relativeFrom="page">
+              <wp14:pctWidth>0</wp14:pctWidth>
+            </wp14:sizeRelH>
+            <wp14:sizeRelV relativeFrom="page">
+              <wp14:pctHeight>0</wp14:pctHeight>
+            </wp14:sizeRelV>
+          </wp:anchor>
+        </w:drawing>
+      </w:r>
+    </w:p>
+    <w:p>
+      <w:pPr>
+        <w:rPr>
+          <w:rFonts w:ascii="Arial" w:eastAsia="Times New Roman" w:hAnsi="Arial" w:cs="Arial"/>
+          <w:b/>
+          <w:color w:val="000000"/>
+          <w:sz w:val="22"/>
+          <w:szCs w:val="22"/>
+        </w:rPr>
+      </w:pPr>
+    </w:p>
+    <w:p>
+      <w:pPr>
+        <w:pStyle w:val="ListParagraph"/>
+        <w:ind w:left="3240"/>
+        <w:rPr>
+          <w:rFonts w:ascii="Arial" w:eastAsia="Times New Roman" w:hAnsi="Arial" w:cs="Arial"/>
+          <w:b/>
+          <w:color w:val="000000"/>
+          <w:sz w:val="22"/>
+          <w:szCs w:val="22"/>
+        </w:rPr>
+      </w:pPr>
+    </w:p>
+    <w:p>
+      <w:pPr>
         <w:pStyle w:val="ListParagraph"/>
         <w:numPr>
           <w:ilvl w:val="2"/>
@@ -2889,12 +5803,88 @@
         <w:rPr>
           <w:rFonts w:ascii="Arial" w:eastAsia="Times New Roman" w:hAnsi="Arial" w:cs="Arial"/>
           <w:b/>
+          <w:noProof/>
+          <w:color w:val="000000"/>
+          <w:sz w:val="22"/>
+          <w:szCs w:val="22"/>
+        </w:rPr>
+        <w:drawing>
+          <wp:anchor distT="0" distB="0" distL="114300" distR="114300" simplePos="0" relativeHeight="251670528" behindDoc="0" locked="0" layoutInCell="1" allowOverlap="1" wp14:anchorId="450B6B58" wp14:editId="563FF76D">
+            <wp:simplePos x="0" y="0"/>
+            <wp:positionH relativeFrom="column">
+              <wp:posOffset>53975</wp:posOffset>
+            </wp:positionH>
+            <wp:positionV relativeFrom="paragraph">
+              <wp:posOffset>251460</wp:posOffset>
+            </wp:positionV>
+            <wp:extent cx="5943600" cy="3601085"/>
+            <wp:effectExtent l="0" t="0" r="0" b="5715"/>
+            <wp:wrapSquare wrapText="bothSides"/>
+            <wp:docPr id="11" name="Picture 11"/>
+            <wp:cNvGraphicFramePr>
+              <a:graphicFrameLocks xmlns:a="http://schemas.openxmlformats.org/drawingml/2006/main" noChangeAspect="1"/>
+            </wp:cNvGraphicFramePr>
+            <a:graphic xmlns:a="http://schemas.openxmlformats.org/drawingml/2006/main">
+              <a:graphicData uri="http://schemas.openxmlformats.org/drawingml/2006/picture">
+                <pic:pic xmlns:pic="http://schemas.openxmlformats.org/drawingml/2006/picture">
+                  <pic:nvPicPr>
+                    <pic:cNvPr id="11" name="Sales Report.PNG"/>
+                    <pic:cNvPicPr/>
+                  </pic:nvPicPr>
+                  <pic:blipFill>
+                    <a:blip r:embed="rId16">
+                      <a:extLst>
+                        <a:ext uri="{28A0092B-C50C-407E-A947-70E740481C1C}">
+                          <a14:useLocalDpi xmlns:a14="http://schemas.microsoft.com/office/drawing/2010/main" val="0"/>
+                        </a:ext>
+                      </a:extLst>
+                    </a:blip>
+                    <a:stretch>
+                      <a:fillRect/>
+                    </a:stretch>
+                  </pic:blipFill>
+                  <pic:spPr>
+                    <a:xfrm>
+                      <a:off x="0" y="0"/>
+                      <a:ext cx="5943600" cy="3601085"/>
+                    </a:xfrm>
+                    <a:prstGeom prst="rect">
+                      <a:avLst/>
+                    </a:prstGeom>
+                  </pic:spPr>
+                </pic:pic>
+              </a:graphicData>
+            </a:graphic>
+            <wp14:sizeRelH relativeFrom="page">
+              <wp14:pctWidth>0</wp14:pctWidth>
+            </wp14:sizeRelH>
+            <wp14:sizeRelV relativeFrom="page">
+              <wp14:pctHeight>0</wp14:pctHeight>
+            </wp14:sizeRelV>
+          </wp:anchor>
+        </w:drawing>
+      </w:r>
+      <w:r>
+        <w:rPr>
+          <w:rFonts w:ascii="Arial" w:eastAsia="Times New Roman" w:hAnsi="Arial" w:cs="Arial"/>
+          <w:b/>
           <w:color w:val="000000"/>
           <w:sz w:val="22"/>
           <w:szCs w:val="22"/>
         </w:rPr>
         <w:t xml:space="preserve">Sales Report Window </w:t>
       </w:r>
+    </w:p>
+    <w:p>
+      <w:pPr>
+        <w:rPr>
+          <w:rFonts w:ascii="Arial" w:eastAsia="Times New Roman" w:hAnsi="Arial" w:cs="Arial"/>
+          <w:b/>
+          <w:color w:val="000000"/>
+          <w:sz w:val="22"/>
+          <w:szCs w:val="22"/>
+        </w:rPr>
+      </w:pPr>
     </w:p>
     <w:p>
       <w:pPr>
@@ -2932,18 +5922,82 @@
           <w:szCs w:val="22"/>
         </w:rPr>
       </w:pPr>
+    </w:p>
+    <w:p>
+      <w:pPr>
+        <w:rPr>
+          <w:rFonts w:ascii="Arial" w:eastAsia="Times New Roman" w:hAnsi="Arial" w:cs="Arial"/>
+          <w:color w:val="000000"/>
+          <w:sz w:val="22"/>
+          <w:szCs w:val="22"/>
+        </w:rPr>
+      </w:pPr>
       <w:bookmarkStart w:id="0" w:name="_GoBack"/>
+      <w:r>
+        <w:rPr>
+          <w:rFonts w:ascii="Arial" w:eastAsia="Times New Roman" w:hAnsi="Arial" w:cs="Arial"/>
+          <w:noProof/>
+          <w:color w:val="000000"/>
+          <w:sz w:val="22"/>
+          <w:szCs w:val="22"/>
+        </w:rPr>
+        <w:drawing>
+          <wp:anchor distT="0" distB="0" distL="114300" distR="114300" simplePos="0" relativeHeight="251671552" behindDoc="0" locked="0" layoutInCell="1" allowOverlap="1" wp14:anchorId="15D6CEB9" wp14:editId="0323D956">
+            <wp:simplePos x="0" y="0"/>
+            <wp:positionH relativeFrom="column">
+              <wp:posOffset>1308735</wp:posOffset>
+            </wp:positionH>
+            <wp:positionV relativeFrom="paragraph">
+              <wp:posOffset>24130</wp:posOffset>
+            </wp:positionV>
+            <wp:extent cx="3098800" cy="4432300"/>
+            <wp:effectExtent l="0" t="0" r="0" b="12700"/>
+            <wp:wrapSquare wrapText="bothSides"/>
+            <wp:docPr id="12" name="Picture 12"/>
+            <wp:cNvGraphicFramePr>
+              <a:graphicFrameLocks xmlns:a="http://schemas.openxmlformats.org/drawingml/2006/main" noChangeAspect="1"/>
+            </wp:cNvGraphicFramePr>
+            <a:graphic xmlns:a="http://schemas.openxmlformats.org/drawingml/2006/main">
+              <a:graphicData uri="http://schemas.openxmlformats.org/drawingml/2006/picture">
+                <pic:pic xmlns:pic="http://schemas.openxmlformats.org/drawingml/2006/picture">
+                  <pic:nvPicPr>
+                    <pic:cNvPr id="12" name="User Maintenance.PNG"/>
+                    <pic:cNvPicPr/>
+                  </pic:nvPicPr>
+                  <pic:blipFill>
+                    <a:blip r:embed="rId17">
+                      <a:extLst>
+                        <a:ext uri="{28A0092B-C50C-407E-A947-70E740481C1C}">
+                          <a14:useLocalDpi xmlns:a14="http://schemas.microsoft.com/office/drawing/2010/main" val="0"/>
+                        </a:ext>
+                      </a:extLst>
+                    </a:blip>
+                    <a:stretch>
+                      <a:fillRect/>
+                    </a:stretch>
+                  </pic:blipFill>
+                  <pic:spPr>
+                    <a:xfrm>
+                      <a:off x="0" y="0"/>
+                      <a:ext cx="3098800" cy="4432300"/>
+                    </a:xfrm>
+                    <a:prstGeom prst="rect">
+                      <a:avLst/>
+                    </a:prstGeom>
+                  </pic:spPr>
+                </pic:pic>
+              </a:graphicData>
+            </a:graphic>
+            <wp14:sizeRelH relativeFrom="page">
+              <wp14:pctWidth>0</wp14:pctWidth>
+            </wp14:sizeRelH>
+            <wp14:sizeRelV relativeFrom="page">
+              <wp14:pctHeight>0</wp14:pctHeight>
+            </wp14:sizeRelV>
+          </wp:anchor>
+        </w:drawing>
+      </w:r>
       <w:bookmarkEnd w:id="0"/>
-    </w:p>
-    <w:p>
-      <w:pPr>
-        <w:rPr>
-          <w:rFonts w:ascii="Arial" w:eastAsia="Times New Roman" w:hAnsi="Arial" w:cs="Arial"/>
-          <w:color w:val="000000"/>
-          <w:sz w:val="22"/>
-          <w:szCs w:val="22"/>
-        </w:rPr>
-      </w:pPr>
       <w:r>
         <w:rPr>
           <w:rFonts w:ascii="Arial" w:eastAsia="Times New Roman" w:hAnsi="Arial" w:cs="Arial"/>
@@ -2964,8 +6018,8 @@
       </w:r>
     </w:p>
     <w:sectPr>
-      <w:footerReference w:type="even" r:id="rId7"/>
-      <w:footerReference w:type="default" r:id="rId8"/>
+      <w:footerReference w:type="even" r:id="rId18"/>
+      <w:footerReference w:type="default" r:id="rId19"/>
       <w:pgSz w:w="12240" w:h="15840"/>
       <w:pgMar w:top="1440" w:right="1440" w:bottom="1440" w:left="1440" w:header="720" w:footer="720" w:gutter="0"/>
       <w:cols w:space="720"/>
@@ -3674,6 +6728,92 @@
     </w:lvl>
   </w:abstractNum>
   <w:abstractNum w:abstractNumId="5">
+    <w:nsid w:val="45353F1E"/>
+    <w:multiLevelType w:val="hybridMultilevel"/>
+    <w:tmpl w:val="6798B93A"/>
+    <w:lvl w:ilvl="0" w:tplc="0409000F">
+      <w:start w:val="1"/>
+      <w:numFmt w:val="decimal"/>
+      <w:lvlText w:val="%1."/>
+      <w:lvlJc w:val="left"/>
+      <w:pPr>
+        <w:ind w:left="3960" w:hanging="360"/>
+      </w:pPr>
+    </w:lvl>
+    <w:lvl w:ilvl="1" w:tplc="04090019" w:tentative="1">
+      <w:start w:val="1"/>
+      <w:numFmt w:val="lowerLetter"/>
+      <w:lvlText w:val="%2."/>
+      <w:lvlJc w:val="left"/>
+      <w:pPr>
+        <w:ind w:left="4680" w:hanging="360"/>
+      </w:pPr>
+    </w:lvl>
+    <w:lvl w:ilvl="2" w:tplc="0409001B" w:tentative="1">
+      <w:start w:val="1"/>
+      <w:numFmt w:val="lowerRoman"/>
+      <w:lvlText w:val="%3."/>
+      <w:lvlJc w:val="right"/>
+      <w:pPr>
+        <w:ind w:left="5400" w:hanging="180"/>
+      </w:pPr>
+    </w:lvl>
+    <w:lvl w:ilvl="3" w:tplc="0409000F" w:tentative="1">
+      <w:start w:val="1"/>
+      <w:numFmt w:val="decimal"/>
+      <w:lvlText w:val="%4."/>
+      <w:lvlJc w:val="left"/>
+      <w:pPr>
+        <w:ind w:left="6120" w:hanging="360"/>
+      </w:pPr>
+    </w:lvl>
+    <w:lvl w:ilvl="4" w:tplc="04090019" w:tentative="1">
+      <w:start w:val="1"/>
+      <w:numFmt w:val="lowerLetter"/>
+      <w:lvlText w:val="%5."/>
+      <w:lvlJc w:val="left"/>
+      <w:pPr>
+        <w:ind w:left="6840" w:hanging="360"/>
+      </w:pPr>
+    </w:lvl>
+    <w:lvl w:ilvl="5" w:tplc="0409001B" w:tentative="1">
+      <w:start w:val="1"/>
+      <w:numFmt w:val="lowerRoman"/>
+      <w:lvlText w:val="%6."/>
+      <w:lvlJc w:val="right"/>
+      <w:pPr>
+        <w:ind w:left="7560" w:hanging="180"/>
+      </w:pPr>
+    </w:lvl>
+    <w:lvl w:ilvl="6" w:tplc="0409000F" w:tentative="1">
+      <w:start w:val="1"/>
+      <w:numFmt w:val="decimal"/>
+      <w:lvlText w:val="%7."/>
+      <w:lvlJc w:val="left"/>
+      <w:pPr>
+        <w:ind w:left="8280" w:hanging="360"/>
+      </w:pPr>
+    </w:lvl>
+    <w:lvl w:ilvl="7" w:tplc="04090019" w:tentative="1">
+      <w:start w:val="1"/>
+      <w:numFmt w:val="lowerLetter"/>
+      <w:lvlText w:val="%8."/>
+      <w:lvlJc w:val="left"/>
+      <w:pPr>
+        <w:ind w:left="9000" w:hanging="360"/>
+      </w:pPr>
+    </w:lvl>
+    <w:lvl w:ilvl="8" w:tplc="0409001B" w:tentative="1">
+      <w:start w:val="1"/>
+      <w:numFmt w:val="lowerRoman"/>
+      <w:lvlText w:val="%9."/>
+      <w:lvlJc w:val="right"/>
+      <w:pPr>
+        <w:ind w:left="9720" w:hanging="180"/>
+      </w:pPr>
+    </w:lvl>
+  </w:abstractNum>
+  <w:abstractNum w:abstractNumId="6">
     <w:nsid w:val="4D382173"/>
     <w:multiLevelType w:val="multilevel"/>
     <w:tmpl w:val="1220A136"/>
@@ -3786,7 +6926,93 @@
       </w:rPr>
     </w:lvl>
   </w:abstractNum>
-  <w:abstractNum w:abstractNumId="6">
+  <w:abstractNum w:abstractNumId="7">
+    <w:nsid w:val="4F49581F"/>
+    <w:multiLevelType w:val="hybridMultilevel"/>
+    <w:tmpl w:val="D430AFA4"/>
+    <w:lvl w:ilvl="0" w:tplc="0409000F">
+      <w:start w:val="1"/>
+      <w:numFmt w:val="decimal"/>
+      <w:lvlText w:val="%1."/>
+      <w:lvlJc w:val="left"/>
+      <w:pPr>
+        <w:ind w:left="2880" w:hanging="360"/>
+      </w:pPr>
+    </w:lvl>
+    <w:lvl w:ilvl="1" w:tplc="04090019" w:tentative="1">
+      <w:start w:val="1"/>
+      <w:numFmt w:val="lowerLetter"/>
+      <w:lvlText w:val="%2."/>
+      <w:lvlJc w:val="left"/>
+      <w:pPr>
+        <w:ind w:left="3600" w:hanging="360"/>
+      </w:pPr>
+    </w:lvl>
+    <w:lvl w:ilvl="2" w:tplc="0409001B" w:tentative="1">
+      <w:start w:val="1"/>
+      <w:numFmt w:val="lowerRoman"/>
+      <w:lvlText w:val="%3."/>
+      <w:lvlJc w:val="right"/>
+      <w:pPr>
+        <w:ind w:left="4320" w:hanging="180"/>
+      </w:pPr>
+    </w:lvl>
+    <w:lvl w:ilvl="3" w:tplc="0409000F" w:tentative="1">
+      <w:start w:val="1"/>
+      <w:numFmt w:val="decimal"/>
+      <w:lvlText w:val="%4."/>
+      <w:lvlJc w:val="left"/>
+      <w:pPr>
+        <w:ind w:left="5040" w:hanging="360"/>
+      </w:pPr>
+    </w:lvl>
+    <w:lvl w:ilvl="4" w:tplc="04090019" w:tentative="1">
+      <w:start w:val="1"/>
+      <w:numFmt w:val="lowerLetter"/>
+      <w:lvlText w:val="%5."/>
+      <w:lvlJc w:val="left"/>
+      <w:pPr>
+        <w:ind w:left="5760" w:hanging="360"/>
+      </w:pPr>
+    </w:lvl>
+    <w:lvl w:ilvl="5" w:tplc="0409001B" w:tentative="1">
+      <w:start w:val="1"/>
+      <w:numFmt w:val="lowerRoman"/>
+      <w:lvlText w:val="%6."/>
+      <w:lvlJc w:val="right"/>
+      <w:pPr>
+        <w:ind w:left="6480" w:hanging="180"/>
+      </w:pPr>
+    </w:lvl>
+    <w:lvl w:ilvl="6" w:tplc="0409000F" w:tentative="1">
+      <w:start w:val="1"/>
+      <w:numFmt w:val="decimal"/>
+      <w:lvlText w:val="%7."/>
+      <w:lvlJc w:val="left"/>
+      <w:pPr>
+        <w:ind w:left="7200" w:hanging="360"/>
+      </w:pPr>
+    </w:lvl>
+    <w:lvl w:ilvl="7" w:tplc="04090019" w:tentative="1">
+      <w:start w:val="1"/>
+      <w:numFmt w:val="lowerLetter"/>
+      <w:lvlText w:val="%8."/>
+      <w:lvlJc w:val="left"/>
+      <w:pPr>
+        <w:ind w:left="7920" w:hanging="360"/>
+      </w:pPr>
+    </w:lvl>
+    <w:lvl w:ilvl="8" w:tplc="0409001B" w:tentative="1">
+      <w:start w:val="1"/>
+      <w:numFmt w:val="lowerRoman"/>
+      <w:lvlText w:val="%9."/>
+      <w:lvlJc w:val="right"/>
+      <w:pPr>
+        <w:ind w:left="8640" w:hanging="180"/>
+      </w:pPr>
+    </w:lvl>
+  </w:abstractNum>
+  <w:abstractNum w:abstractNumId="8">
     <w:nsid w:val="50A3563F"/>
     <w:multiLevelType w:val="multilevel"/>
     <w:tmpl w:val="1220A136"/>
@@ -3899,7 +7125,7 @@
       </w:rPr>
     </w:lvl>
   </w:abstractNum>
-  <w:abstractNum w:abstractNumId="7">
+  <w:abstractNum w:abstractNumId="9">
     <w:nsid w:val="640027EF"/>
     <w:multiLevelType w:val="multilevel"/>
     <w:tmpl w:val="83F61264"/>
@@ -4013,16 +7239,16 @@
     </w:lvl>
   </w:abstractNum>
   <w:num w:numId="1">
-    <w:abstractNumId w:val="7"/>
+    <w:abstractNumId w:val="9"/>
   </w:num>
   <w:num w:numId="2">
     <w:abstractNumId w:val="3"/>
   </w:num>
   <w:num w:numId="3">
-    <w:abstractNumId w:val="6"/>
+    <w:abstractNumId w:val="8"/>
   </w:num>
   <w:num w:numId="4">
-    <w:abstractNumId w:val="5"/>
+    <w:abstractNumId w:val="6"/>
   </w:num>
   <w:num w:numId="5">
     <w:abstractNumId w:val="0"/>
@@ -4035,6 +7261,12 @@
   </w:num>
   <w:num w:numId="8">
     <w:abstractNumId w:val="1"/>
+  </w:num>
+  <w:num w:numId="9">
+    <w:abstractNumId w:val="5"/>
+  </w:num>
+  <w:num w:numId="10">
+    <w:abstractNumId w:val="7"/>
   </w:num>
 </w:numbering>
 </file>

</xml_diff>